<commit_message>
Auto stash before merge of "Daniel" and "origin/Daniel"
</commit_message>
<xml_diff>
--- a/DocuExterna.docx
+++ b/DocuExterna.docx
@@ -59,14 +59,7 @@
           <w:rFonts w:ascii="Times New Roman" w:hAnsi="Times New Roman" w:cs="Times New Roman"/>
           <w:sz w:val="32"/>
         </w:rPr>
-        <w:t xml:space="preserve">Segundo Avance: Definición </w:t>
-      </w:r>
-      <w:r>
-        <w:rPr>
-          <w:rFonts w:ascii="Times New Roman" w:hAnsi="Times New Roman" w:cs="Times New Roman"/>
-          <w:sz w:val="32"/>
-        </w:rPr>
-        <w:t>Intérprete</w:t>
+        <w:t>Segundo Avance: Definición Intérprete</w:t>
       </w:r>
     </w:p>
     <w:p>
@@ -236,6 +229,13 @@
     </w:p>
     <w:sdt>
       <w:sdtPr>
+        <w:rPr>
+          <w:rFonts w:asciiTheme="minorHAnsi" w:eastAsiaTheme="minorHAnsi" w:hAnsiTheme="minorHAnsi" w:cstheme="minorBidi"/>
+          <w:color w:val="auto"/>
+          <w:sz w:val="22"/>
+          <w:szCs w:val="22"/>
+          <w:lang w:val="es-CR" w:eastAsia="en-US"/>
+        </w:rPr>
         <w:id w:val="1745910961"/>
         <w:docPartObj>
           <w:docPartGallery w:val="Table of Contents"/>
@@ -244,13 +244,8 @@
       </w:sdtPr>
       <w:sdtEndPr>
         <w:rPr>
-          <w:rFonts w:asciiTheme="minorHAnsi" w:eastAsiaTheme="minorHAnsi" w:hAnsiTheme="minorHAnsi" w:cstheme="minorBidi"/>
           <w:b/>
           <w:bCs/>
-          <w:color w:val="auto"/>
-          <w:sz w:val="22"/>
-          <w:szCs w:val="22"/>
-          <w:lang w:val="es-CR" w:eastAsia="en-US"/>
         </w:rPr>
       </w:sdtEndPr>
       <w:sdtContent>
@@ -728,6 +723,7 @@
         <w:jc w:val="both"/>
         <w:rPr>
           <w:rFonts w:ascii="Times New Roman" w:hAnsi="Times New Roman" w:cs="Times New Roman"/>
+          <w:sz w:val="24"/>
         </w:rPr>
       </w:pPr>
       <w:r>
@@ -757,6 +753,21 @@
     </w:p>
     <w:p>
       <w:pPr>
+        <w:rPr>
+          <w:rFonts w:ascii="Times New Roman" w:hAnsi="Times New Roman" w:cs="Times New Roman"/>
+          <w:sz w:val="24"/>
+        </w:rPr>
+      </w:pPr>
+      <w:r>
+        <w:rPr>
+          <w:rFonts w:ascii="Times New Roman" w:hAnsi="Times New Roman" w:cs="Times New Roman"/>
+          <w:sz w:val="24"/>
+        </w:rPr>
+        <w:br w:type="page"/>
+      </w:r>
+    </w:p>
+    <w:p>
+      <w:pPr>
         <w:pStyle w:val="Ttulo1"/>
         <w:rPr>
           <w:color w:val="000000" w:themeColor="text1"/>
@@ -767,57 +778,18 @@
         <w:rPr>
           <w:color w:val="000000" w:themeColor="text1"/>
         </w:rPr>
+        <w:lastRenderedPageBreak/>
         <w:t>Soluciones e Implementación</w:t>
       </w:r>
       <w:bookmarkEnd w:id="1"/>
     </w:p>
     <w:p>
       <w:pPr>
-        <w:pStyle w:val="Ttulo1"/>
-        <w:rPr>
-          <w:color w:val="000000" w:themeColor="text1"/>
-        </w:rPr>
-      </w:pPr>
-      <w:bookmarkStart w:id="2" w:name="_Toc515570420"/>
-      <w:r>
-        <w:rPr>
-          <w:color w:val="000000" w:themeColor="text1"/>
-        </w:rPr>
-        <w:t>Resultados Obtenidos</w:t>
-      </w:r>
-      <w:bookmarkEnd w:id="2"/>
-    </w:p>
-    <w:p>
-      <w:pPr>
-        <w:pStyle w:val="Ttulo1"/>
-        <w:rPr>
-          <w:color w:val="000000" w:themeColor="text1"/>
-        </w:rPr>
-      </w:pPr>
-      <w:bookmarkStart w:id="3" w:name="_Toc515570421"/>
-      <w:r>
-        <w:rPr>
-          <w:color w:val="000000" w:themeColor="text1"/>
-        </w:rPr>
-        <w:t>Manual de Pruebas</w:t>
-      </w:r>
-      <w:bookmarkEnd w:id="3"/>
-    </w:p>
-    <w:p>
-      <w:pPr>
-        <w:pStyle w:val="Ttulo1"/>
-        <w:rPr>
-          <w:color w:val="000000" w:themeColor="text1"/>
-        </w:rPr>
-      </w:pPr>
-      <w:bookmarkStart w:id="4" w:name="_Toc515570422"/>
-      <w:r>
-        <w:rPr>
-          <w:color w:val="000000" w:themeColor="text1"/>
-        </w:rPr>
-        <w:t>Conclusiones</w:t>
-      </w:r>
-      <w:bookmarkEnd w:id="4"/>
+        <w:rPr>
+          <w:rFonts w:ascii="Times New Roman" w:hAnsi="Times New Roman" w:cs="Times New Roman"/>
+          <w:sz w:val="24"/>
+        </w:rPr>
+      </w:pPr>
     </w:p>
     <w:p>
       <w:pPr>
@@ -825,24 +797,66 @@
         <w:rPr>
           <w:rFonts w:ascii="Times New Roman" w:hAnsi="Times New Roman" w:cs="Times New Roman"/>
           <w:sz w:val="24"/>
-          <w:szCs w:val="24"/>
-        </w:rPr>
-      </w:pPr>
-      <w:r>
-        <w:rPr>
-          <w:rFonts w:ascii="Times New Roman" w:hAnsi="Times New Roman" w:cs="Times New Roman"/>
-          <w:sz w:val="24"/>
-          <w:szCs w:val="24"/>
+        </w:rPr>
+      </w:pPr>
+      <w:r>
+        <w:rPr>
+          <w:rFonts w:ascii="Times New Roman" w:hAnsi="Times New Roman" w:cs="Times New Roman"/>
+          <w:sz w:val="24"/>
         </w:rPr>
         <w:tab/>
-      </w:r>
-      <w:r>
-        <w:rPr>
-          <w:rFonts w:ascii="Times New Roman" w:hAnsi="Times New Roman" w:cs="Times New Roman"/>
-          <w:sz w:val="24"/>
-          <w:szCs w:val="24"/>
-        </w:rPr>
-        <w:t xml:space="preserve">Exitosamente se lograron abarcar los puntos establecidos al inicio, el programa realiza lo solicitado por el usuario y siempre muestra un resultado al respecto, el intérprete funciona a la perfección lo cual genera total satisfacción ya que se puede ver que el proceso invertido en funcionamiento; luego de haber experimentado toda la creación de un sistema compilador, se puede responder con seguridad, que no es nada fácil, es para nada sencillo generar un programa que permita leer un código y mostrar un resultado, es un largo y complejo proceso, el cual debe manejarse con sumo cuidado y abarcando todas las etapas, cabe destacar que en el desarrollo del mismo solo se cubrieron 3 etapas, pero faltaron muchas más, por ejemplo, el generar un archivo con el código fuente, además, de que el lenguaje </w:t>
+        <w:t>A continuación, se detallan los elementos utilizados que fueron la solución a la etapa #3:</w:t>
+      </w:r>
+    </w:p>
+    <w:p>
+      <w:pPr>
+        <w:jc w:val="both"/>
+        <w:rPr>
+          <w:rFonts w:ascii="Times New Roman" w:hAnsi="Times New Roman" w:cs="Times New Roman"/>
+          <w:sz w:val="24"/>
+        </w:rPr>
+      </w:pPr>
+    </w:p>
+    <w:p>
+      <w:pPr>
+        <w:pStyle w:val="Prrafodelista"/>
+        <w:numPr>
+          <w:ilvl w:val="0"/>
+          <w:numId w:val="1"/>
+        </w:numPr>
+        <w:jc w:val="both"/>
+        <w:rPr>
+          <w:rFonts w:ascii="Times New Roman" w:hAnsi="Times New Roman" w:cs="Times New Roman"/>
+          <w:sz w:val="24"/>
+        </w:rPr>
+      </w:pPr>
+      <w:r>
+        <w:rPr>
+          <w:rFonts w:ascii="Times New Roman" w:hAnsi="Times New Roman" w:cs="Times New Roman"/>
+          <w:sz w:val="24"/>
+        </w:rPr>
+        <w:t xml:space="preserve">EvaluationStack: </w:t>
+      </w:r>
+    </w:p>
+    <w:p>
+      <w:pPr>
+        <w:pStyle w:val="Prrafodelista"/>
+        <w:numPr>
+          <w:ilvl w:val="1"/>
+          <w:numId w:val="1"/>
+        </w:numPr>
+        <w:jc w:val="both"/>
+        <w:rPr>
+          <w:rFonts w:ascii="Times New Roman" w:hAnsi="Times New Roman" w:cs="Times New Roman"/>
+          <w:sz w:val="24"/>
+        </w:rPr>
+      </w:pPr>
+      <w:r>
+        <w:rPr>
+          <w:rFonts w:ascii="Times New Roman" w:hAnsi="Times New Roman" w:cs="Times New Roman"/>
+          <w:sz w:val="24"/>
+        </w:rPr>
+        <w:t xml:space="preserve">Encargado de almacenar durante un período todos los resultados, valores relacionados a una variable, función, entre otros, para así manipular de los mismos y generar una respuesta, se dice que contendrá los datos de manera periódica, porque estos van a estar constantemente en cambio, es decir, se introduce un valor, utilizando el método </w:t>
       </w:r>
       <w:r>
         <w:rPr>
@@ -850,6 +864,883 @@
           <w:b/>
           <w:i/>
           <w:sz w:val="24"/>
+        </w:rPr>
+        <w:t>pushValue</w:t>
+      </w:r>
+      <w:r>
+        <w:rPr>
+          <w:rFonts w:ascii="Times New Roman" w:hAnsi="Times New Roman" w:cs="Times New Roman"/>
+          <w:sz w:val="24"/>
+        </w:rPr>
+        <w:t>, el cual recibe un valor de cualquier tipo y se inserta en la pila,</w:t>
+      </w:r>
+      <w:r>
+        <w:rPr>
+          <w:rFonts w:ascii="Times New Roman" w:hAnsi="Times New Roman" w:cs="Times New Roman"/>
+          <w:b/>
+          <w:i/>
+          <w:sz w:val="24"/>
+        </w:rPr>
+        <w:t xml:space="preserve"> </w:t>
+      </w:r>
+      <w:r>
+        <w:rPr>
+          <w:rFonts w:ascii="Times New Roman" w:hAnsi="Times New Roman" w:cs="Times New Roman"/>
+          <w:sz w:val="24"/>
+        </w:rPr>
+        <w:t xml:space="preserve">pero este luego será obtenido para aplicarle a este un cálculo matemático, y luego se inserta el nuevo valor de nuevo a la pila; por otro lado, también existe un método llamado </w:t>
+      </w:r>
+      <w:r>
+        <w:rPr>
+          <w:rFonts w:ascii="Times New Roman" w:hAnsi="Times New Roman" w:cs="Times New Roman"/>
+          <w:b/>
+          <w:i/>
+          <w:sz w:val="24"/>
+        </w:rPr>
+        <w:t xml:space="preserve">popValue </w:t>
+      </w:r>
+      <w:r>
+        <w:rPr>
+          <w:rFonts w:ascii="Times New Roman" w:hAnsi="Times New Roman" w:cs="Times New Roman"/>
+          <w:sz w:val="24"/>
+        </w:rPr>
+        <w:t>el cual permite obtener el valor que se encuentre en el “tope” de la pila.</w:t>
+      </w:r>
+    </w:p>
+    <w:p>
+      <w:pPr>
+        <w:pStyle w:val="Prrafodelista"/>
+        <w:numPr>
+          <w:ilvl w:val="0"/>
+          <w:numId w:val="1"/>
+        </w:numPr>
+        <w:jc w:val="both"/>
+        <w:rPr>
+          <w:rFonts w:ascii="Times New Roman" w:hAnsi="Times New Roman" w:cs="Times New Roman"/>
+          <w:sz w:val="24"/>
+        </w:rPr>
+      </w:pPr>
+      <w:r>
+        <w:rPr>
+          <w:rFonts w:ascii="Times New Roman" w:hAnsi="Times New Roman" w:cs="Times New Roman"/>
+          <w:sz w:val="24"/>
+        </w:rPr>
+        <w:t>Interpreter:</w:t>
+      </w:r>
+    </w:p>
+    <w:p>
+      <w:pPr>
+        <w:pStyle w:val="Prrafodelista"/>
+        <w:numPr>
+          <w:ilvl w:val="1"/>
+          <w:numId w:val="1"/>
+        </w:numPr>
+        <w:jc w:val="both"/>
+        <w:rPr>
+          <w:rFonts w:ascii="Times New Roman" w:hAnsi="Times New Roman" w:cs="Times New Roman"/>
+          <w:sz w:val="24"/>
+        </w:rPr>
+      </w:pPr>
+      <w:r>
+        <w:rPr>
+          <w:rFonts w:ascii="Times New Roman" w:hAnsi="Times New Roman" w:cs="Times New Roman"/>
+          <w:sz w:val="24"/>
+        </w:rPr>
+        <w:t>Encargado de generar todos los resultados a partir de una, dos o más variables, métodos, entre otros, dependiendo del cálculo solicitado este va realizar el proceso necesario para así poder generar una respuesta</w:t>
+      </w:r>
+      <w:r>
+        <w:rPr>
+          <w:rFonts w:ascii="Times New Roman" w:hAnsi="Times New Roman" w:cs="Times New Roman"/>
+          <w:sz w:val="24"/>
+        </w:rPr>
+        <w:t xml:space="preserve"> </w:t>
+      </w:r>
+      <w:r>
+        <w:rPr>
+          <w:rFonts w:ascii="Times New Roman" w:hAnsi="Times New Roman" w:cs="Times New Roman"/>
+          <w:sz w:val="24"/>
+        </w:rPr>
+        <w:t>(</w:t>
+      </w:r>
+      <w:r>
+        <w:rPr>
+          <w:rFonts w:ascii="Times New Roman" w:hAnsi="Times New Roman" w:cs="Times New Roman"/>
+          <w:sz w:val="24"/>
+        </w:rPr>
+        <w:t>error o valor</w:t>
+      </w:r>
+      <w:r>
+        <w:rPr>
+          <w:rFonts w:ascii="Times New Roman" w:hAnsi="Times New Roman" w:cs="Times New Roman"/>
+          <w:sz w:val="24"/>
+        </w:rPr>
+        <w:t>) a partir</w:t>
+      </w:r>
+      <w:r>
+        <w:rPr>
+          <w:rFonts w:ascii="Times New Roman" w:hAnsi="Times New Roman" w:cs="Times New Roman"/>
+          <w:sz w:val="24"/>
+        </w:rPr>
+        <w:t xml:space="preserve"> de lo solicitado; cada método creado en esta sección tiene un propósito importante, hay métodos que están enlazados, es decir, uno depende del resultado de otro, por lo que fue importante al inicio pensar en una estrategia para que no hubiesen atrasados o errores conforme se desarrollaba el programa o a futuro.</w:t>
+      </w:r>
+    </w:p>
+    <w:p>
+      <w:pPr>
+        <w:pStyle w:val="Prrafodelista"/>
+        <w:numPr>
+          <w:ilvl w:val="1"/>
+          <w:numId w:val="1"/>
+        </w:numPr>
+        <w:jc w:val="both"/>
+        <w:rPr>
+          <w:rFonts w:ascii="Times New Roman" w:hAnsi="Times New Roman" w:cs="Times New Roman"/>
+          <w:sz w:val="24"/>
+        </w:rPr>
+      </w:pPr>
+      <w:r>
+        <w:rPr>
+          <w:rFonts w:ascii="Times New Roman" w:hAnsi="Times New Roman" w:cs="Times New Roman"/>
+          <w:sz w:val="24"/>
+        </w:rPr>
+        <w:t xml:space="preserve">Conforme se van visitando los métodos necesarios para fabricar el resultado, se van realizando al mismo las validaciones necesarias para que el proceso no llegue a fallar, se debe siempre mostrar un resultado al usuario; por cada método se obtienen el primer, los 2 primeros, o más valores que se encuentren en el “tope” de la pila, claro está que al inicio de programa se debe establecer una instancia de la clase </w:t>
+      </w:r>
+      <w:r>
+        <w:rPr>
+          <w:rFonts w:ascii="Times New Roman" w:hAnsi="Times New Roman" w:cs="Times New Roman"/>
+          <w:b/>
+          <w:i/>
+          <w:sz w:val="24"/>
+        </w:rPr>
+        <w:t>evaluationStack</w:t>
+      </w:r>
+      <w:r>
+        <w:rPr>
+          <w:rFonts w:ascii="Times New Roman" w:hAnsi="Times New Roman" w:cs="Times New Roman"/>
+          <w:sz w:val="24"/>
+        </w:rPr>
+        <w:t>¸ para así poder acceder a los métodos dentro de esta, entonces conforme se vayan necesitando de valores se extraen de la pila, se les aplica una fórmula matemática y el paso siguiente es insertar el resultado de dicho calculo en la misma pila, ya que se va necesitar luego tanto para otro calculo o para mostrarlo en pantalla.</w:t>
+      </w:r>
+    </w:p>
+    <w:p>
+      <w:pPr>
+        <w:pStyle w:val="Prrafodelista"/>
+        <w:numPr>
+          <w:ilvl w:val="0"/>
+          <w:numId w:val="1"/>
+        </w:numPr>
+        <w:jc w:val="both"/>
+        <w:rPr>
+          <w:rFonts w:ascii="Times New Roman" w:hAnsi="Times New Roman" w:cs="Times New Roman"/>
+          <w:sz w:val="24"/>
+        </w:rPr>
+      </w:pPr>
+      <w:r>
+        <w:rPr>
+          <w:rFonts w:ascii="Times New Roman" w:hAnsi="Times New Roman" w:cs="Times New Roman"/>
+          <w:sz w:val="24"/>
+        </w:rPr>
+        <w:t>DataStorage:</w:t>
+      </w:r>
+    </w:p>
+    <w:p>
+      <w:pPr>
+        <w:pStyle w:val="Prrafodelista"/>
+        <w:numPr>
+          <w:ilvl w:val="1"/>
+          <w:numId w:val="1"/>
+        </w:numPr>
+        <w:jc w:val="both"/>
+        <w:rPr>
+          <w:rFonts w:ascii="Times New Roman" w:hAnsi="Times New Roman" w:cs="Times New Roman"/>
+          <w:sz w:val="24"/>
+        </w:rPr>
+      </w:pPr>
+      <w:r>
+        <w:rPr>
+          <w:rFonts w:ascii="Times New Roman" w:hAnsi="Times New Roman" w:cs="Times New Roman"/>
+          <w:sz w:val="24"/>
+        </w:rPr>
+        <w:t xml:space="preserve">Es la base de esta tercera etapa, ya que toda la información ingresada en el IDE, se va almacenar en esta sección, absolutamente todo se almacena, con el siguiente orden: </w:t>
+      </w:r>
+      <w:r>
+        <w:rPr>
+          <w:rFonts w:ascii="Times New Roman" w:hAnsi="Times New Roman" w:cs="Times New Roman"/>
+          <w:b/>
+          <w:sz w:val="24"/>
+        </w:rPr>
+        <w:t>nombre de la variable -&gt; valor asignado en el IDE</w:t>
+      </w:r>
+      <w:r>
+        <w:rPr>
+          <w:rFonts w:ascii="Times New Roman" w:hAnsi="Times New Roman" w:cs="Times New Roman"/>
+          <w:sz w:val="24"/>
+        </w:rPr>
+        <w:t xml:space="preserve">; esto permite poder tener el identificador junto a su respectivo valor, entonces su principal uso es el poder acceder a un identificador en específico, para esto se elaboraron dos métodos, los cuales son llamados </w:t>
+      </w:r>
+      <w:r>
+        <w:rPr>
+          <w:rFonts w:ascii="Times New Roman" w:hAnsi="Times New Roman" w:cs="Times New Roman"/>
+          <w:b/>
+          <w:i/>
+          <w:sz w:val="24"/>
+        </w:rPr>
+        <w:t>getData</w:t>
+      </w:r>
+      <w:r>
+        <w:rPr>
+          <w:rFonts w:ascii="Times New Roman" w:hAnsi="Times New Roman" w:cs="Times New Roman"/>
+          <w:sz w:val="24"/>
+        </w:rPr>
+        <w:t xml:space="preserve">, uno recibe la posición exacta de lista donde están concentrados los datos, y el segundo método recibe el nombre del identificador, para así buscarlo a partir del respectivo nombre asignado; otro método importante  </w:t>
+      </w:r>
+      <w:r>
+        <w:rPr>
+          <w:rFonts w:ascii="Times New Roman" w:hAnsi="Times New Roman" w:cs="Times New Roman"/>
+          <w:sz w:val="24"/>
+        </w:rPr>
+        <w:lastRenderedPageBreak/>
+        <w:t xml:space="preserve">es el </w:t>
+      </w:r>
+      <w:r>
+        <w:rPr>
+          <w:rFonts w:ascii="Times New Roman" w:hAnsi="Times New Roman" w:cs="Times New Roman"/>
+          <w:b/>
+          <w:i/>
+          <w:sz w:val="24"/>
+        </w:rPr>
+        <w:t>cleanData</w:t>
+      </w:r>
+      <w:r>
+        <w:rPr>
+          <w:rFonts w:ascii="Times New Roman" w:hAnsi="Times New Roman" w:cs="Times New Roman"/>
+          <w:sz w:val="24"/>
+        </w:rPr>
+        <w:t xml:space="preserve">, este nos permite eliminar todos los registros que se encuentren actualmente dentro de la lista, entonces en pocas palabras lo que realiza es vaciar completamente la lista. Pero no podemos dejar de lado el método más importante de esta sección, y es la función llamada </w:t>
+      </w:r>
+      <w:r>
+        <w:rPr>
+          <w:rFonts w:ascii="Times New Roman" w:hAnsi="Times New Roman" w:cs="Times New Roman"/>
+          <w:b/>
+          <w:i/>
+          <w:sz w:val="24"/>
+        </w:rPr>
+        <w:t>addData</w:t>
+      </w:r>
+      <w:r>
+        <w:rPr>
+          <w:rFonts w:ascii="Times New Roman" w:hAnsi="Times New Roman" w:cs="Times New Roman"/>
+          <w:sz w:val="24"/>
+        </w:rPr>
+        <w:t xml:space="preserve">, este método recibe 3 parámetros, el nombre asignado, el valor establecido para dicho identificador y la posición actual de la lista, entonces se introduce el nuevo registro en la posición recibida + 1, esto para asignarla en la siguiente posición de la lista enlazada. </w:t>
+      </w:r>
+    </w:p>
+    <w:p>
+      <w:pPr>
+        <w:jc w:val="both"/>
+        <w:rPr>
+          <w:rFonts w:ascii="Times New Roman" w:hAnsi="Times New Roman" w:cs="Times New Roman"/>
+          <w:sz w:val="24"/>
+        </w:rPr>
+      </w:pPr>
+    </w:p>
+    <w:p>
+      <w:pPr>
+        <w:rPr>
+          <w:rFonts w:asciiTheme="majorHAnsi" w:eastAsiaTheme="majorEastAsia" w:hAnsiTheme="majorHAnsi" w:cstheme="majorBidi"/>
+          <w:color w:val="000000" w:themeColor="text1"/>
+          <w:sz w:val="32"/>
+          <w:szCs w:val="32"/>
+        </w:rPr>
+      </w:pPr>
+      <w:r>
+        <w:rPr>
+          <w:color w:val="000000" w:themeColor="text1"/>
+        </w:rPr>
+        <w:br w:type="page"/>
+      </w:r>
+    </w:p>
+    <w:p>
+      <w:pPr>
+        <w:pStyle w:val="Ttulo1"/>
+        <w:rPr>
+          <w:color w:val="000000" w:themeColor="text1"/>
+        </w:rPr>
+      </w:pPr>
+      <w:bookmarkStart w:id="2" w:name="_Toc515570420"/>
+      <w:r>
+        <w:rPr>
+          <w:color w:val="000000" w:themeColor="text1"/>
+        </w:rPr>
+        <w:lastRenderedPageBreak/>
+        <w:t>Resultados Obtenidos</w:t>
+      </w:r>
+      <w:bookmarkEnd w:id="2"/>
+    </w:p>
+    <w:tbl>
+      <w:tblPr>
+        <w:tblStyle w:val="Tabladelista4-nfasis3"/>
+        <w:tblpPr w:leftFromText="141" w:rightFromText="141" w:vertAnchor="text" w:horzAnchor="margin" w:tblpY="365"/>
+        <w:tblW w:w="9722" w:type="dxa"/>
+        <w:tblLook w:val="04A0" w:firstRow="1" w:lastRow="0" w:firstColumn="1" w:lastColumn="0" w:noHBand="0" w:noVBand="1"/>
+      </w:tblPr>
+      <w:tblGrid>
+        <w:gridCol w:w="3240"/>
+        <w:gridCol w:w="3241"/>
+        <w:gridCol w:w="3241"/>
+      </w:tblGrid>
+      <w:tr>
+        <w:trPr>
+          <w:cnfStyle w:val="100000000000" w:firstRow="1" w:lastRow="0" w:firstColumn="0" w:lastColumn="0" w:oddVBand="0" w:evenVBand="0" w:oddHBand="0" w:evenHBand="0" w:firstRowFirstColumn="0" w:firstRowLastColumn="0" w:lastRowFirstColumn="0" w:lastRowLastColumn="0"/>
+          <w:trHeight w:val="971"/>
+        </w:trPr>
+        <w:tc>
+          <w:tcPr>
+            <w:cnfStyle w:val="001000000000" w:firstRow="0" w:lastRow="0" w:firstColumn="1" w:lastColumn="0" w:oddVBand="0" w:evenVBand="0" w:oddHBand="0" w:evenHBand="0" w:firstRowFirstColumn="0" w:firstRowLastColumn="0" w:lastRowFirstColumn="0" w:lastRowLastColumn="0"/>
+            <w:tcW w:w="3240" w:type="dxa"/>
+            <w:vAlign w:val="center"/>
+          </w:tcPr>
+          <w:p>
+            <w:pPr>
+              <w:jc w:val="center"/>
+              <w:rPr>
+                <w:rFonts w:ascii="Times New Roman" w:hAnsi="Times New Roman" w:cs="Times New Roman"/>
+                <w:sz w:val="28"/>
+              </w:rPr>
+            </w:pPr>
+            <w:r>
+              <w:rPr>
+                <w:rFonts w:ascii="Times New Roman" w:hAnsi="Times New Roman" w:cs="Times New Roman"/>
+                <w:sz w:val="28"/>
+              </w:rPr>
+              <w:t>Aspecto Por Evaluar</w:t>
+            </w:r>
+          </w:p>
+        </w:tc>
+        <w:tc>
+          <w:tcPr>
+            <w:tcW w:w="3241" w:type="dxa"/>
+            <w:vAlign w:val="center"/>
+          </w:tcPr>
+          <w:p>
+            <w:pPr>
+              <w:jc w:val="center"/>
+              <w:cnfStyle w:val="100000000000" w:firstRow="1" w:lastRow="0" w:firstColumn="0" w:lastColumn="0" w:oddVBand="0" w:evenVBand="0" w:oddHBand="0" w:evenHBand="0" w:firstRowFirstColumn="0" w:firstRowLastColumn="0" w:lastRowFirstColumn="0" w:lastRowLastColumn="0"/>
+              <w:rPr>
+                <w:rFonts w:ascii="Times New Roman" w:hAnsi="Times New Roman" w:cs="Times New Roman"/>
+                <w:sz w:val="28"/>
+              </w:rPr>
+            </w:pPr>
+            <w:r>
+              <w:rPr>
+                <w:rFonts w:ascii="Times New Roman" w:hAnsi="Times New Roman" w:cs="Times New Roman"/>
+                <w:sz w:val="28"/>
+              </w:rPr>
+              <w:t>Estado (0%-100%)</w:t>
+            </w:r>
+          </w:p>
+        </w:tc>
+        <w:tc>
+          <w:tcPr>
+            <w:tcW w:w="3241" w:type="dxa"/>
+            <w:vAlign w:val="center"/>
+          </w:tcPr>
+          <w:p>
+            <w:pPr>
+              <w:jc w:val="center"/>
+              <w:cnfStyle w:val="100000000000" w:firstRow="1" w:lastRow="0" w:firstColumn="0" w:lastColumn="0" w:oddVBand="0" w:evenVBand="0" w:oddHBand="0" w:evenHBand="0" w:firstRowFirstColumn="0" w:firstRowLastColumn="0" w:lastRowFirstColumn="0" w:lastRowLastColumn="0"/>
+              <w:rPr>
+                <w:rFonts w:ascii="Times New Roman" w:hAnsi="Times New Roman" w:cs="Times New Roman"/>
+                <w:sz w:val="28"/>
+              </w:rPr>
+            </w:pPr>
+            <w:r>
+              <w:rPr>
+                <w:rFonts w:ascii="Times New Roman" w:hAnsi="Times New Roman" w:cs="Times New Roman"/>
+                <w:sz w:val="28"/>
+              </w:rPr>
+              <w:t>Justificación en caso de no estar el aspecto al 100%</w:t>
+            </w:r>
+          </w:p>
+        </w:tc>
+      </w:tr>
+      <w:tr>
+        <w:trPr>
+          <w:cnfStyle w:val="000000100000" w:firstRow="0" w:lastRow="0" w:firstColumn="0" w:lastColumn="0" w:oddVBand="0" w:evenVBand="0" w:oddHBand="1" w:evenHBand="0" w:firstRowFirstColumn="0" w:firstRowLastColumn="0" w:lastRowFirstColumn="0" w:lastRowLastColumn="0"/>
+          <w:trHeight w:val="1011"/>
+        </w:trPr>
+        <w:tc>
+          <w:tcPr>
+            <w:cnfStyle w:val="001000000000" w:firstRow="0" w:lastRow="0" w:firstColumn="1" w:lastColumn="0" w:oddVBand="0" w:evenVBand="0" w:oddHBand="0" w:evenHBand="0" w:firstRowFirstColumn="0" w:firstRowLastColumn="0" w:lastRowFirstColumn="0" w:lastRowLastColumn="0"/>
+            <w:tcW w:w="3240" w:type="dxa"/>
+            <w:vAlign w:val="center"/>
+          </w:tcPr>
+          <w:p>
+            <w:pPr>
+              <w:jc w:val="center"/>
+              <w:rPr>
+                <w:rFonts w:ascii="Times New Roman" w:hAnsi="Times New Roman" w:cs="Times New Roman"/>
+                <w:sz w:val="28"/>
+              </w:rPr>
+            </w:pPr>
+            <w:r>
+              <w:rPr>
+                <w:rFonts w:ascii="Times New Roman" w:hAnsi="Times New Roman" w:cs="Times New Roman"/>
+                <w:sz w:val="28"/>
+              </w:rPr>
+              <w:t>DataStorage</w:t>
+            </w:r>
+          </w:p>
+        </w:tc>
+        <w:tc>
+          <w:tcPr>
+            <w:tcW w:w="3241" w:type="dxa"/>
+            <w:vAlign w:val="center"/>
+          </w:tcPr>
+          <w:p>
+            <w:pPr>
+              <w:jc w:val="center"/>
+              <w:cnfStyle w:val="000000100000" w:firstRow="0" w:lastRow="0" w:firstColumn="0" w:lastColumn="0" w:oddVBand="0" w:evenVBand="0" w:oddHBand="1" w:evenHBand="0" w:firstRowFirstColumn="0" w:firstRowLastColumn="0" w:lastRowFirstColumn="0" w:lastRowLastColumn="0"/>
+              <w:rPr>
+                <w:rFonts w:ascii="Times New Roman" w:hAnsi="Times New Roman" w:cs="Times New Roman"/>
+                <w:sz w:val="28"/>
+              </w:rPr>
+            </w:pPr>
+            <w:r>
+              <w:rPr>
+                <w:rFonts w:ascii="Times New Roman" w:hAnsi="Times New Roman" w:cs="Times New Roman"/>
+                <w:sz w:val="28"/>
+              </w:rPr>
+              <w:t xml:space="preserve">Se encuentra funcionando en perfectas condiciones, </w:t>
+            </w:r>
+            <w:r>
+              <w:rPr>
+                <w:rFonts w:ascii="Times New Roman" w:hAnsi="Times New Roman" w:cs="Times New Roman"/>
+                <w:sz w:val="28"/>
+              </w:rPr>
+              <w:t>introduce y almacena cualquier tipo de dato sin problemas</w:t>
+            </w:r>
+            <w:r>
+              <w:rPr>
+                <w:rFonts w:ascii="Times New Roman" w:hAnsi="Times New Roman" w:cs="Times New Roman"/>
+                <w:sz w:val="28"/>
+              </w:rPr>
+              <w:t>.</w:t>
+            </w:r>
+          </w:p>
+        </w:tc>
+        <w:tc>
+          <w:tcPr>
+            <w:tcW w:w="3241" w:type="dxa"/>
+            <w:vAlign w:val="center"/>
+          </w:tcPr>
+          <w:p>
+            <w:pPr>
+              <w:jc w:val="center"/>
+              <w:cnfStyle w:val="000000100000" w:firstRow="0" w:lastRow="0" w:firstColumn="0" w:lastColumn="0" w:oddVBand="0" w:evenVBand="0" w:oddHBand="1" w:evenHBand="0" w:firstRowFirstColumn="0" w:firstRowLastColumn="0" w:lastRowFirstColumn="0" w:lastRowLastColumn="0"/>
+              <w:rPr>
+                <w:rFonts w:ascii="Times New Roman" w:hAnsi="Times New Roman" w:cs="Times New Roman"/>
+                <w:sz w:val="28"/>
+              </w:rPr>
+            </w:pPr>
+            <w:r>
+              <w:rPr>
+                <w:rFonts w:ascii="Times New Roman" w:hAnsi="Times New Roman" w:cs="Times New Roman"/>
+                <w:sz w:val="28"/>
+              </w:rPr>
+              <w:t>N/A</w:t>
+            </w:r>
+          </w:p>
+        </w:tc>
+      </w:tr>
+      <w:tr>
+        <w:trPr>
+          <w:trHeight w:val="971"/>
+        </w:trPr>
+        <w:tc>
+          <w:tcPr>
+            <w:cnfStyle w:val="001000000000" w:firstRow="0" w:lastRow="0" w:firstColumn="1" w:lastColumn="0" w:oddVBand="0" w:evenVBand="0" w:oddHBand="0" w:evenHBand="0" w:firstRowFirstColumn="0" w:firstRowLastColumn="0" w:lastRowFirstColumn="0" w:lastRowLastColumn="0"/>
+            <w:tcW w:w="3240" w:type="dxa"/>
+            <w:vAlign w:val="center"/>
+          </w:tcPr>
+          <w:p>
+            <w:pPr>
+              <w:jc w:val="center"/>
+              <w:rPr>
+                <w:rFonts w:ascii="Times New Roman" w:hAnsi="Times New Roman" w:cs="Times New Roman"/>
+                <w:sz w:val="28"/>
+              </w:rPr>
+            </w:pPr>
+            <w:r>
+              <w:rPr>
+                <w:rFonts w:ascii="Times New Roman" w:hAnsi="Times New Roman" w:cs="Times New Roman"/>
+                <w:sz w:val="28"/>
+              </w:rPr>
+              <w:t>EvaluationStack</w:t>
+            </w:r>
+          </w:p>
+        </w:tc>
+        <w:tc>
+          <w:tcPr>
+            <w:tcW w:w="3241" w:type="dxa"/>
+            <w:vAlign w:val="center"/>
+          </w:tcPr>
+          <w:p>
+            <w:pPr>
+              <w:jc w:val="center"/>
+              <w:cnfStyle w:val="000000000000" w:firstRow="0" w:lastRow="0" w:firstColumn="0" w:lastColumn="0" w:oddVBand="0" w:evenVBand="0" w:oddHBand="0" w:evenHBand="0" w:firstRowFirstColumn="0" w:firstRowLastColumn="0" w:lastRowFirstColumn="0" w:lastRowLastColumn="0"/>
+              <w:rPr>
+                <w:rFonts w:ascii="Times New Roman" w:hAnsi="Times New Roman" w:cs="Times New Roman"/>
+                <w:sz w:val="28"/>
+              </w:rPr>
+            </w:pPr>
+            <w:r>
+              <w:rPr>
+                <w:rFonts w:ascii="Times New Roman" w:hAnsi="Times New Roman" w:cs="Times New Roman"/>
+                <w:sz w:val="28"/>
+              </w:rPr>
+              <w:t xml:space="preserve">Se encuentra funcionando en perfectas condiciones, almacena y permite </w:t>
+            </w:r>
+            <w:r>
+              <w:rPr>
+                <w:rFonts w:ascii="Times New Roman" w:hAnsi="Times New Roman" w:cs="Times New Roman"/>
+                <w:sz w:val="28"/>
+              </w:rPr>
+              <w:t xml:space="preserve">introducir y </w:t>
+            </w:r>
+            <w:r>
+              <w:rPr>
+                <w:rFonts w:ascii="Times New Roman" w:hAnsi="Times New Roman" w:cs="Times New Roman"/>
+                <w:sz w:val="28"/>
+              </w:rPr>
+              <w:t xml:space="preserve">acceder a todos </w:t>
+            </w:r>
+            <w:r>
+              <w:rPr>
+                <w:rFonts w:ascii="Times New Roman" w:hAnsi="Times New Roman" w:cs="Times New Roman"/>
+                <w:sz w:val="28"/>
+              </w:rPr>
+              <w:t>los valores introducidos.</w:t>
+            </w:r>
+          </w:p>
+        </w:tc>
+        <w:tc>
+          <w:tcPr>
+            <w:tcW w:w="3241" w:type="dxa"/>
+            <w:vAlign w:val="center"/>
+          </w:tcPr>
+          <w:p>
+            <w:pPr>
+              <w:jc w:val="center"/>
+              <w:cnfStyle w:val="000000000000" w:firstRow="0" w:lastRow="0" w:firstColumn="0" w:lastColumn="0" w:oddVBand="0" w:evenVBand="0" w:oddHBand="0" w:evenHBand="0" w:firstRowFirstColumn="0" w:firstRowLastColumn="0" w:lastRowFirstColumn="0" w:lastRowLastColumn="0"/>
+              <w:rPr>
+                <w:rFonts w:ascii="Times New Roman" w:hAnsi="Times New Roman" w:cs="Times New Roman"/>
+                <w:sz w:val="28"/>
+              </w:rPr>
+            </w:pPr>
+            <w:r>
+              <w:rPr>
+                <w:rFonts w:ascii="Times New Roman" w:hAnsi="Times New Roman" w:cs="Times New Roman"/>
+                <w:sz w:val="28"/>
+              </w:rPr>
+              <w:t>N/A</w:t>
+            </w:r>
+          </w:p>
+        </w:tc>
+      </w:tr>
+      <w:tr>
+        <w:trPr>
+          <w:cnfStyle w:val="000000100000" w:firstRow="0" w:lastRow="0" w:firstColumn="0" w:lastColumn="0" w:oddVBand="0" w:evenVBand="0" w:oddHBand="1" w:evenHBand="0" w:firstRowFirstColumn="0" w:firstRowLastColumn="0" w:lastRowFirstColumn="0" w:lastRowLastColumn="0"/>
+          <w:trHeight w:val="971"/>
+        </w:trPr>
+        <w:tc>
+          <w:tcPr>
+            <w:cnfStyle w:val="001000000000" w:firstRow="0" w:lastRow="0" w:firstColumn="1" w:lastColumn="0" w:oddVBand="0" w:evenVBand="0" w:oddHBand="0" w:evenHBand="0" w:firstRowFirstColumn="0" w:firstRowLastColumn="0" w:lastRowFirstColumn="0" w:lastRowLastColumn="0"/>
+            <w:tcW w:w="3240" w:type="dxa"/>
+            <w:vAlign w:val="center"/>
+          </w:tcPr>
+          <w:p>
+            <w:pPr>
+              <w:jc w:val="center"/>
+              <w:rPr>
+                <w:rFonts w:ascii="Times New Roman" w:hAnsi="Times New Roman" w:cs="Times New Roman"/>
+                <w:sz w:val="28"/>
+              </w:rPr>
+            </w:pPr>
+            <w:r>
+              <w:rPr>
+                <w:rFonts w:ascii="Times New Roman" w:hAnsi="Times New Roman" w:cs="Times New Roman"/>
+                <w:sz w:val="28"/>
+              </w:rPr>
+              <w:t>Interprete</w:t>
+            </w:r>
+          </w:p>
+        </w:tc>
+        <w:tc>
+          <w:tcPr>
+            <w:tcW w:w="3241" w:type="dxa"/>
+            <w:vAlign w:val="center"/>
+          </w:tcPr>
+          <w:p>
+            <w:pPr>
+              <w:jc w:val="center"/>
+              <w:cnfStyle w:val="000000100000" w:firstRow="0" w:lastRow="0" w:firstColumn="0" w:lastColumn="0" w:oddVBand="0" w:evenVBand="0" w:oddHBand="1" w:evenHBand="0" w:firstRowFirstColumn="0" w:firstRowLastColumn="0" w:lastRowFirstColumn="0" w:lastRowLastColumn="0"/>
+              <w:rPr>
+                <w:rFonts w:ascii="Times New Roman" w:hAnsi="Times New Roman" w:cs="Times New Roman"/>
+                <w:sz w:val="28"/>
+              </w:rPr>
+            </w:pPr>
+            <w:r>
+              <w:rPr>
+                <w:rFonts w:ascii="Times New Roman" w:hAnsi="Times New Roman" w:cs="Times New Roman"/>
+                <w:sz w:val="28"/>
+              </w:rPr>
+              <w:t xml:space="preserve">Se encuentra funcionando en perfectas condiciones, </w:t>
+            </w:r>
+            <w:r>
+              <w:rPr>
+                <w:rFonts w:ascii="Times New Roman" w:hAnsi="Times New Roman" w:cs="Times New Roman"/>
+                <w:sz w:val="28"/>
+              </w:rPr>
+              <w:t>todas las casos posibles fueron cubiertos, cualquier tipo de función matemática, consulta deseada retorna un valor</w:t>
+            </w:r>
+            <w:r>
+              <w:rPr>
+                <w:rFonts w:ascii="Times New Roman" w:hAnsi="Times New Roman" w:cs="Times New Roman"/>
+                <w:sz w:val="28"/>
+              </w:rPr>
+              <w:t>.</w:t>
+            </w:r>
+          </w:p>
+        </w:tc>
+        <w:tc>
+          <w:tcPr>
+            <w:tcW w:w="3241" w:type="dxa"/>
+            <w:vAlign w:val="center"/>
+          </w:tcPr>
+          <w:p>
+            <w:pPr>
+              <w:jc w:val="center"/>
+              <w:cnfStyle w:val="000000100000" w:firstRow="0" w:lastRow="0" w:firstColumn="0" w:lastColumn="0" w:oddVBand="0" w:evenVBand="0" w:oddHBand="1" w:evenHBand="0" w:firstRowFirstColumn="0" w:firstRowLastColumn="0" w:lastRowFirstColumn="0" w:lastRowLastColumn="0"/>
+              <w:rPr>
+                <w:rFonts w:ascii="Times New Roman" w:hAnsi="Times New Roman" w:cs="Times New Roman"/>
+                <w:sz w:val="28"/>
+              </w:rPr>
+            </w:pPr>
+            <w:r>
+              <w:rPr>
+                <w:rFonts w:ascii="Times New Roman" w:hAnsi="Times New Roman" w:cs="Times New Roman"/>
+                <w:sz w:val="28"/>
+              </w:rPr>
+              <w:t>N/A</w:t>
+            </w:r>
+          </w:p>
+        </w:tc>
+      </w:tr>
+      <w:tr>
+        <w:trPr>
+          <w:trHeight w:val="971"/>
+        </w:trPr>
+        <w:tc>
+          <w:tcPr>
+            <w:cnfStyle w:val="001000000000" w:firstRow="0" w:lastRow="0" w:firstColumn="1" w:lastColumn="0" w:oddVBand="0" w:evenVBand="0" w:oddHBand="0" w:evenHBand="0" w:firstRowFirstColumn="0" w:firstRowLastColumn="0" w:lastRowFirstColumn="0" w:lastRowLastColumn="0"/>
+            <w:tcW w:w="3240" w:type="dxa"/>
+            <w:vAlign w:val="center"/>
+          </w:tcPr>
+          <w:p>
+            <w:pPr>
+              <w:jc w:val="center"/>
+              <w:rPr>
+                <w:rFonts w:ascii="Times New Roman" w:hAnsi="Times New Roman" w:cs="Times New Roman"/>
+                <w:sz w:val="28"/>
+              </w:rPr>
+            </w:pPr>
+            <w:r>
+              <w:rPr>
+                <w:rFonts w:ascii="Times New Roman" w:hAnsi="Times New Roman" w:cs="Times New Roman"/>
+                <w:sz w:val="28"/>
+              </w:rPr>
+              <w:t>Estado General</w:t>
+            </w:r>
+          </w:p>
+        </w:tc>
+        <w:tc>
+          <w:tcPr>
+            <w:tcW w:w="3241" w:type="dxa"/>
+            <w:vAlign w:val="center"/>
+          </w:tcPr>
+          <w:p>
+            <w:pPr>
+              <w:jc w:val="center"/>
+              <w:cnfStyle w:val="000000000000" w:firstRow="0" w:lastRow="0" w:firstColumn="0" w:lastColumn="0" w:oddVBand="0" w:evenVBand="0" w:oddHBand="0" w:evenHBand="0" w:firstRowFirstColumn="0" w:firstRowLastColumn="0" w:lastRowFirstColumn="0" w:lastRowLastColumn="0"/>
+              <w:rPr>
+                <w:rFonts w:ascii="Times New Roman" w:hAnsi="Times New Roman" w:cs="Times New Roman"/>
+                <w:sz w:val="28"/>
+              </w:rPr>
+            </w:pPr>
+            <w:r>
+              <w:rPr>
+                <w:rFonts w:ascii="Times New Roman" w:hAnsi="Times New Roman" w:cs="Times New Roman"/>
+                <w:sz w:val="28"/>
+              </w:rPr>
+              <w:t>El avance # 3</w:t>
+            </w:r>
+            <w:bookmarkStart w:id="3" w:name="_GoBack"/>
+            <w:bookmarkEnd w:id="3"/>
+            <w:r>
+              <w:rPr>
+                <w:rFonts w:ascii="Times New Roman" w:hAnsi="Times New Roman" w:cs="Times New Roman"/>
+                <w:sz w:val="28"/>
+              </w:rPr>
+              <w:t xml:space="preserve"> fue abarcado correctamente dentro del ámbito de las pruebas realizadas.</w:t>
+            </w:r>
+          </w:p>
+        </w:tc>
+        <w:tc>
+          <w:tcPr>
+            <w:tcW w:w="3241" w:type="dxa"/>
+            <w:vAlign w:val="center"/>
+          </w:tcPr>
+          <w:p>
+            <w:pPr>
+              <w:jc w:val="center"/>
+              <w:cnfStyle w:val="000000000000" w:firstRow="0" w:lastRow="0" w:firstColumn="0" w:lastColumn="0" w:oddVBand="0" w:evenVBand="0" w:oddHBand="0" w:evenHBand="0" w:firstRowFirstColumn="0" w:firstRowLastColumn="0" w:lastRowFirstColumn="0" w:lastRowLastColumn="0"/>
+              <w:rPr>
+                <w:rFonts w:ascii="Times New Roman" w:hAnsi="Times New Roman" w:cs="Times New Roman"/>
+                <w:sz w:val="28"/>
+              </w:rPr>
+            </w:pPr>
+            <w:r>
+              <w:rPr>
+                <w:rFonts w:ascii="Times New Roman" w:hAnsi="Times New Roman" w:cs="Times New Roman"/>
+                <w:sz w:val="28"/>
+              </w:rPr>
+              <w:t>N/A</w:t>
+            </w:r>
+          </w:p>
+        </w:tc>
+      </w:tr>
+    </w:tbl>
+    <w:p>
+      <w:pPr>
+        <w:rPr>
+          <w:rFonts w:asciiTheme="majorHAnsi" w:eastAsiaTheme="majorEastAsia" w:hAnsiTheme="majorHAnsi" w:cstheme="majorBidi"/>
+          <w:color w:val="000000" w:themeColor="text1"/>
+          <w:sz w:val="32"/>
+          <w:szCs w:val="32"/>
+        </w:rPr>
+      </w:pPr>
+      <w:r>
+        <w:rPr>
+          <w:color w:val="000000" w:themeColor="text1"/>
+        </w:rPr>
+        <w:br w:type="page"/>
+      </w:r>
+    </w:p>
+    <w:p>
+      <w:pPr>
+        <w:rPr>
+          <w:rFonts w:asciiTheme="majorHAnsi" w:eastAsiaTheme="majorEastAsia" w:hAnsiTheme="majorHAnsi" w:cstheme="majorBidi"/>
+          <w:color w:val="000000" w:themeColor="text1"/>
+          <w:sz w:val="32"/>
+          <w:szCs w:val="32"/>
+        </w:rPr>
+      </w:pPr>
+    </w:p>
+    <w:p>
+      <w:pPr>
+        <w:pStyle w:val="Ttulo1"/>
+        <w:rPr>
+          <w:color w:val="000000" w:themeColor="text1"/>
+        </w:rPr>
+      </w:pPr>
+    </w:p>
+    <w:p>
+      <w:pPr>
+        <w:pStyle w:val="Ttulo1"/>
+        <w:rPr>
+          <w:color w:val="000000" w:themeColor="text1"/>
+        </w:rPr>
+      </w:pPr>
+      <w:bookmarkStart w:id="4" w:name="_Toc515570421"/>
+      <w:r>
+        <w:rPr>
+          <w:color w:val="000000" w:themeColor="text1"/>
+        </w:rPr>
+        <w:t>Manual de Pruebas</w:t>
+      </w:r>
+      <w:bookmarkEnd w:id="4"/>
+    </w:p>
+    <w:p>
+      <w:pPr>
+        <w:rPr>
+          <w:rFonts w:asciiTheme="majorHAnsi" w:eastAsiaTheme="majorEastAsia" w:hAnsiTheme="majorHAnsi" w:cstheme="majorBidi"/>
+          <w:color w:val="000000" w:themeColor="text1"/>
+          <w:sz w:val="32"/>
+          <w:szCs w:val="32"/>
+        </w:rPr>
+      </w:pPr>
+      <w:r>
+        <w:rPr>
+          <w:color w:val="000000" w:themeColor="text1"/>
+        </w:rPr>
+        <w:br w:type="page"/>
+      </w:r>
+    </w:p>
+    <w:p>
+      <w:pPr>
+        <w:pStyle w:val="Ttulo1"/>
+        <w:rPr>
+          <w:color w:val="000000" w:themeColor="text1"/>
+        </w:rPr>
+      </w:pPr>
+    </w:p>
+    <w:p>
+      <w:pPr>
+        <w:pStyle w:val="Ttulo1"/>
+        <w:rPr>
+          <w:color w:val="000000" w:themeColor="text1"/>
+        </w:rPr>
+      </w:pPr>
+      <w:bookmarkStart w:id="5" w:name="_Toc515570422"/>
+      <w:r>
+        <w:rPr>
+          <w:color w:val="000000" w:themeColor="text1"/>
+        </w:rPr>
+        <w:t>Conclusiones</w:t>
+      </w:r>
+      <w:bookmarkEnd w:id="5"/>
+    </w:p>
+    <w:p>
+      <w:pPr>
+        <w:jc w:val="both"/>
+        <w:rPr>
+          <w:rFonts w:ascii="Times New Roman" w:hAnsi="Times New Roman" w:cs="Times New Roman"/>
+          <w:sz w:val="24"/>
+          <w:szCs w:val="24"/>
+        </w:rPr>
+      </w:pPr>
+      <w:r>
+        <w:rPr>
+          <w:rFonts w:ascii="Times New Roman" w:hAnsi="Times New Roman" w:cs="Times New Roman"/>
+          <w:sz w:val="24"/>
+          <w:szCs w:val="24"/>
+        </w:rPr>
+        <w:tab/>
+      </w:r>
+      <w:r>
+        <w:rPr>
+          <w:rFonts w:ascii="Times New Roman" w:hAnsi="Times New Roman" w:cs="Times New Roman"/>
+          <w:sz w:val="24"/>
+          <w:szCs w:val="24"/>
+        </w:rPr>
+        <w:t xml:space="preserve">Exitosamente se lograron abarcar los puntos establecidos al inicio, el programa realiza lo solicitado por el usuario y siempre muestra un resultado al respecto, el intérprete funciona a la perfección lo cual genera total satisfacción ya que se puede ver que el proceso invertido en funcionamiento; luego de haber experimentado toda la creación de un sistema compilador, se puede responder con seguridad, que no es nada fácil, es para nada sencillo generar un programa que permita leer un código y mostrar un resultado, es un largo y complejo proceso, el cual debe manejarse con sumo cuidado y abarcando todas las etapas, cabe destacar que en el desarrollo del mismo solo se cubrieron 3 etapas, pero faltaron muchas más, por ejemplo, el generar un archivo con el código fuente, además, de que el lenguaje </w:t>
+      </w:r>
+      <w:r>
+        <w:rPr>
+          <w:rFonts w:ascii="Times New Roman" w:hAnsi="Times New Roman" w:cs="Times New Roman"/>
+          <w:b/>
+          <w:i/>
+          <w:sz w:val="24"/>
           <w:szCs w:val="24"/>
         </w:rPr>
         <w:t xml:space="preserve">Java </w:t>
@@ -889,8 +1780,6 @@
         </w:rPr>
         <w:t>el susodicho</w:t>
       </w:r>
-      <w:bookmarkStart w:id="5" w:name="_GoBack"/>
-      <w:bookmarkEnd w:id="5"/>
       <w:r>
         <w:rPr>
           <w:rFonts w:ascii="Times New Roman" w:hAnsi="Times New Roman" w:cs="Times New Roman"/>
@@ -942,6 +1831,103 @@
     </w:sectPr>
   </w:body>
 </w:document>
+</file>
+
+<file path=word/numbering.xml><?xml version="1.0" encoding="utf-8"?>
+<w:numbering xmlns:wpc="http://schemas.microsoft.com/office/word/2010/wordprocessingCanvas" xmlns:cx="http://schemas.microsoft.com/office/drawing/2014/chartex" xmlns:mc="http://schemas.openxmlformats.org/markup-compatibility/2006" xmlns:o="urn:schemas-microsoft-com:office:office" xmlns:r="http://schemas.openxmlformats.org/officeDocument/2006/relationships" xmlns:m="http://schemas.openxmlformats.org/officeDocument/2006/math" xmlns:v="urn:schemas-microsoft-com:vml" xmlns:wp14="http://schemas.microsoft.com/office/word/2010/wordprocessingDrawing" xmlns:wp="http://schemas.openxmlformats.org/drawingml/2006/wordprocessingDrawing" xmlns:w10="urn:schemas-microsoft-com:office:word" xmlns:w="http://schemas.openxmlformats.org/wordprocessingml/2006/main" xmlns:w14="http://schemas.microsoft.com/office/word/2010/wordml" xmlns:w15="http://schemas.microsoft.com/office/word/2012/wordml" xmlns:w16se="http://schemas.microsoft.com/office/word/2015/wordml/symex" xmlns:wpg="http://schemas.microsoft.com/office/word/2010/wordprocessingGroup" xmlns:wpi="http://schemas.microsoft.com/office/word/2010/wordprocessingInk" xmlns:wne="http://schemas.microsoft.com/office/word/2006/wordml" xmlns:wps="http://schemas.microsoft.com/office/word/2010/wordprocessingShape" mc:Ignorable="w14 w15 w16se wp14">
+  <w:abstractNum w:abstractNumId="0" w15:restartNumberingAfterBreak="0">
+    <w:nsid w:val="021C2BF7"/>
+    <w:multiLevelType w:val="hybridMultilevel"/>
+    <w:tmpl w:val="B1546740"/>
+    <w:lvl w:ilvl="0" w:tplc="0C0A000F">
+      <w:start w:val="1"/>
+      <w:numFmt w:val="decimal"/>
+      <w:lvlText w:val="%1."/>
+      <w:lvlJc w:val="left"/>
+      <w:pPr>
+        <w:ind w:left="720" w:hanging="360"/>
+      </w:pPr>
+      <w:rPr>
+        <w:rFonts w:hint="default"/>
+      </w:rPr>
+    </w:lvl>
+    <w:lvl w:ilvl="1" w:tplc="0C0A0019">
+      <w:start w:val="1"/>
+      <w:numFmt w:val="lowerLetter"/>
+      <w:lvlText w:val="%2."/>
+      <w:lvlJc w:val="left"/>
+      <w:pPr>
+        <w:ind w:left="1440" w:hanging="360"/>
+      </w:pPr>
+    </w:lvl>
+    <w:lvl w:ilvl="2" w:tplc="0C0A001B" w:tentative="1">
+      <w:start w:val="1"/>
+      <w:numFmt w:val="lowerRoman"/>
+      <w:lvlText w:val="%3."/>
+      <w:lvlJc w:val="right"/>
+      <w:pPr>
+        <w:ind w:left="2160" w:hanging="180"/>
+      </w:pPr>
+    </w:lvl>
+    <w:lvl w:ilvl="3" w:tplc="0C0A000F" w:tentative="1">
+      <w:start w:val="1"/>
+      <w:numFmt w:val="decimal"/>
+      <w:lvlText w:val="%4."/>
+      <w:lvlJc w:val="left"/>
+      <w:pPr>
+        <w:ind w:left="2880" w:hanging="360"/>
+      </w:pPr>
+    </w:lvl>
+    <w:lvl w:ilvl="4" w:tplc="0C0A0019" w:tentative="1">
+      <w:start w:val="1"/>
+      <w:numFmt w:val="lowerLetter"/>
+      <w:lvlText w:val="%5."/>
+      <w:lvlJc w:val="left"/>
+      <w:pPr>
+        <w:ind w:left="3600" w:hanging="360"/>
+      </w:pPr>
+    </w:lvl>
+    <w:lvl w:ilvl="5" w:tplc="0C0A001B" w:tentative="1">
+      <w:start w:val="1"/>
+      <w:numFmt w:val="lowerRoman"/>
+      <w:lvlText w:val="%6."/>
+      <w:lvlJc w:val="right"/>
+      <w:pPr>
+        <w:ind w:left="4320" w:hanging="180"/>
+      </w:pPr>
+    </w:lvl>
+    <w:lvl w:ilvl="6" w:tplc="0C0A000F" w:tentative="1">
+      <w:start w:val="1"/>
+      <w:numFmt w:val="decimal"/>
+      <w:lvlText w:val="%7."/>
+      <w:lvlJc w:val="left"/>
+      <w:pPr>
+        <w:ind w:left="5040" w:hanging="360"/>
+      </w:pPr>
+    </w:lvl>
+    <w:lvl w:ilvl="7" w:tplc="0C0A0019" w:tentative="1">
+      <w:start w:val="1"/>
+      <w:numFmt w:val="lowerLetter"/>
+      <w:lvlText w:val="%8."/>
+      <w:lvlJc w:val="left"/>
+      <w:pPr>
+        <w:ind w:left="5760" w:hanging="360"/>
+      </w:pPr>
+    </w:lvl>
+    <w:lvl w:ilvl="8" w:tplc="0C0A001B" w:tentative="1">
+      <w:start w:val="1"/>
+      <w:numFmt w:val="lowerRoman"/>
+      <w:lvlText w:val="%9."/>
+      <w:lvlJc w:val="right"/>
+      <w:pPr>
+        <w:ind w:left="6480" w:hanging="180"/>
+      </w:pPr>
+    </w:lvl>
+  </w:abstractNum>
+  <w:num w:numId="1">
+    <w:abstractNumId w:val="0"/>
+  </w:num>
+</w:numbering>
 </file>
 
 <file path=word/styles.xml><?xml version="1.0" encoding="utf-8"?>
@@ -1438,6 +2424,91 @@
       <w:u w:val="single"/>
     </w:rPr>
   </w:style>
+  <w:style w:type="paragraph" w:styleId="Prrafodelista">
+    <w:name w:val="List Paragraph"/>
+    <w:basedOn w:val="Normal"/>
+    <w:uiPriority w:val="34"/>
+    <w:qFormat/>
+    <w:rsid w:val="008030BD"/>
+    <w:pPr>
+      <w:ind w:left="720"/>
+      <w:contextualSpacing/>
+    </w:pPr>
+  </w:style>
+  <w:style w:type="table" w:styleId="Tabladelista4-nfasis3">
+    <w:name w:val="List Table 4 Accent 3"/>
+    <w:basedOn w:val="Tablanormal"/>
+    <w:uiPriority w:val="49"/>
+    <w:rsid w:val="00BD0CC8"/>
+    <w:pPr>
+      <w:spacing w:after="0" w:line="240" w:lineRule="auto"/>
+    </w:pPr>
+    <w:tblPr>
+      <w:tblStyleRowBandSize w:val="1"/>
+      <w:tblStyleColBandSize w:val="1"/>
+      <w:tblBorders>
+        <w:top w:val="single" w:sz="4" w:space="0" w:color="C9C9C9" w:themeColor="accent3" w:themeTint="99"/>
+        <w:left w:val="single" w:sz="4" w:space="0" w:color="C9C9C9" w:themeColor="accent3" w:themeTint="99"/>
+        <w:bottom w:val="single" w:sz="4" w:space="0" w:color="C9C9C9" w:themeColor="accent3" w:themeTint="99"/>
+        <w:right w:val="single" w:sz="4" w:space="0" w:color="C9C9C9" w:themeColor="accent3" w:themeTint="99"/>
+        <w:insideH w:val="single" w:sz="4" w:space="0" w:color="C9C9C9" w:themeColor="accent3" w:themeTint="99"/>
+      </w:tblBorders>
+    </w:tblPr>
+    <w:tblStylePr w:type="firstRow">
+      <w:rPr>
+        <w:b/>
+        <w:bCs/>
+        <w:color w:val="FFFFFF" w:themeColor="background1"/>
+      </w:rPr>
+      <w:tblPr/>
+      <w:tcPr>
+        <w:tcBorders>
+          <w:top w:val="single" w:sz="4" w:space="0" w:color="A5A5A5" w:themeColor="accent3"/>
+          <w:left w:val="single" w:sz="4" w:space="0" w:color="A5A5A5" w:themeColor="accent3"/>
+          <w:bottom w:val="single" w:sz="4" w:space="0" w:color="A5A5A5" w:themeColor="accent3"/>
+          <w:right w:val="single" w:sz="4" w:space="0" w:color="A5A5A5" w:themeColor="accent3"/>
+          <w:insideH w:val="nil"/>
+        </w:tcBorders>
+        <w:shd w:val="clear" w:color="auto" w:fill="A5A5A5" w:themeFill="accent3"/>
+      </w:tcPr>
+    </w:tblStylePr>
+    <w:tblStylePr w:type="lastRow">
+      <w:rPr>
+        <w:b/>
+        <w:bCs/>
+      </w:rPr>
+      <w:tblPr/>
+      <w:tcPr>
+        <w:tcBorders>
+          <w:top w:val="double" w:sz="4" w:space="0" w:color="C9C9C9" w:themeColor="accent3" w:themeTint="99"/>
+        </w:tcBorders>
+      </w:tcPr>
+    </w:tblStylePr>
+    <w:tblStylePr w:type="firstCol">
+      <w:rPr>
+        <w:b/>
+        <w:bCs/>
+      </w:rPr>
+    </w:tblStylePr>
+    <w:tblStylePr w:type="lastCol">
+      <w:rPr>
+        <w:b/>
+        <w:bCs/>
+      </w:rPr>
+    </w:tblStylePr>
+    <w:tblStylePr w:type="band1Vert">
+      <w:tblPr/>
+      <w:tcPr>
+        <w:shd w:val="clear" w:color="auto" w:fill="EDEDED" w:themeFill="accent3" w:themeFillTint="33"/>
+      </w:tcPr>
+    </w:tblStylePr>
+    <w:tblStylePr w:type="band1Horz">
+      <w:tblPr/>
+      <w:tcPr>
+        <w:shd w:val="clear" w:color="auto" w:fill="EDEDED" w:themeFill="accent3" w:themeFillTint="33"/>
+      </w:tcPr>
+    </w:tblStylePr>
+  </w:style>
 </w:styles>
 </file>
 
@@ -1707,7 +2778,7 @@
 </file>
 
 <file path=customXml/itemProps1.xml><?xml version="1.0" encoding="utf-8"?>
-<ds:datastoreItem xmlns:ds="http://schemas.openxmlformats.org/officeDocument/2006/customXml" ds:itemID="{012CD97E-A1F2-4EA0-AD04-2B2BC9AC299C}">
+<ds:datastoreItem xmlns:ds="http://schemas.openxmlformats.org/officeDocument/2006/customXml" ds:itemID="{0DC788AE-29B8-4629-9EBD-EECA5CFE00E1}">
   <ds:schemaRefs>
     <ds:schemaRef ds:uri="http://schemas.openxmlformats.org/officeDocument/2006/bibliography"/>
   </ds:schemaRefs>

</xml_diff>

<commit_message>
docu externa casi lista, solo falta hash
</commit_message>
<xml_diff>
--- a/DocuExterna.docx
+++ b/DocuExterna.docx
@@ -1025,6 +1025,36 @@
       <w:pPr>
         <w:pStyle w:val="Prrafodelista"/>
         <w:numPr>
+          <w:ilvl w:val="1"/>
+          <w:numId w:val="1"/>
+        </w:numPr>
+        <w:jc w:val="both"/>
+        <w:rPr>
+          <w:rFonts w:ascii="Times New Roman" w:hAnsi="Times New Roman" w:cs="Times New Roman"/>
+          <w:sz w:val="24"/>
+        </w:rPr>
+      </w:pPr>
+      <w:r>
+        <w:rPr>
+          <w:rFonts w:ascii="Times New Roman" w:hAnsi="Times New Roman" w:cs="Times New Roman"/>
+          <w:sz w:val="24"/>
+        </w:rPr>
+        <w:t>Cabe destacar un importante detalle, cuando se tiene una función dentro de una lista, la única forma de poder acceder a ella es asignando la posición de la lista a una nueva variable, luego utilizando la nueva variable es posible ejecutar la función creada en la lista, por ejemplo: let lista = [fn(x){puts(a+a)}] – let funcion = lis</w:t>
+      </w:r>
+      <w:bookmarkStart w:id="2" w:name="_GoBack"/>
+      <w:bookmarkEnd w:id="2"/>
+      <w:r>
+        <w:rPr>
+          <w:rFonts w:ascii="Times New Roman" w:hAnsi="Times New Roman" w:cs="Times New Roman"/>
+          <w:sz w:val="24"/>
+        </w:rPr>
+        <w:t>ta[0] – funcion (5), como se puede apreciar, esta es la única manera de poder ejecutar una función ubicada dentro de una lista.</w:t>
+      </w:r>
+    </w:p>
+    <w:p>
+      <w:pPr>
+        <w:pStyle w:val="Prrafodelista"/>
+        <w:numPr>
           <w:ilvl w:val="0"/>
           <w:numId w:val="1"/>
         </w:numPr>
@@ -1060,7 +1090,15 @@
           <w:rFonts w:ascii="Times New Roman" w:hAnsi="Times New Roman" w:cs="Times New Roman"/>
           <w:sz w:val="24"/>
         </w:rPr>
-        <w:t xml:space="preserve">Es la base de esta tercera etapa, ya que toda la información ingresada en el IDE, se va almacenar en esta sección, absolutamente todo se almacena, con el siguiente orden: </w:t>
+        <w:t xml:space="preserve">Es la base de esta tercera etapa, ya que toda la información ingresada en el IDE, se va almacenar en esta sección, absolutamente todo se almacena, con el siguiente </w:t>
+      </w:r>
+      <w:r>
+        <w:rPr>
+          <w:rFonts w:ascii="Times New Roman" w:hAnsi="Times New Roman" w:cs="Times New Roman"/>
+          <w:sz w:val="24"/>
+        </w:rPr>
+        <w:lastRenderedPageBreak/>
+        <w:t xml:space="preserve">orden: </w:t>
       </w:r>
       <w:r>
         <w:rPr>
@@ -1091,15 +1129,7 @@
           <w:rFonts w:ascii="Times New Roman" w:hAnsi="Times New Roman" w:cs="Times New Roman"/>
           <w:sz w:val="24"/>
         </w:rPr>
-        <w:t xml:space="preserve">, uno recibe la posición exacta de lista donde están concentrados los datos, y el segundo método recibe el nombre del identificador, para así buscarlo a partir del respectivo nombre asignado; otro método importante  </w:t>
-      </w:r>
-      <w:r>
-        <w:rPr>
-          <w:rFonts w:ascii="Times New Roman" w:hAnsi="Times New Roman" w:cs="Times New Roman"/>
-          <w:sz w:val="24"/>
-        </w:rPr>
-        <w:lastRenderedPageBreak/>
-        <w:t xml:space="preserve">es el </w:t>
+        <w:t xml:space="preserve">, uno recibe la posición exacta de lista donde están concentrados los datos, y el segundo método recibe el nombre del identificador, para así buscarlo a partir del respectivo nombre asignado; otro método importante  es el </w:t>
       </w:r>
       <w:r>
         <w:rPr>
@@ -1166,7 +1196,7 @@
           <w:color w:val="000000" w:themeColor="text1"/>
         </w:rPr>
       </w:pPr>
-      <w:bookmarkStart w:id="2" w:name="_Toc515570420"/>
+      <w:bookmarkStart w:id="3" w:name="_Toc515570420"/>
       <w:r>
         <w:rPr>
           <w:color w:val="000000" w:themeColor="text1"/>
@@ -1174,7 +1204,7 @@
         <w:lastRenderedPageBreak/>
         <w:t>Resultados Obtenidos</w:t>
       </w:r>
-      <w:bookmarkEnd w:id="2"/>
+      <w:bookmarkEnd w:id="3"/>
     </w:p>
     <w:tbl>
       <w:tblPr>
@@ -1599,7 +1629,7 @@
           <w:color w:val="000000" w:themeColor="text1"/>
         </w:rPr>
       </w:pPr>
-      <w:bookmarkStart w:id="3" w:name="_Toc515570421"/>
+      <w:bookmarkStart w:id="4" w:name="_Toc515570421"/>
       <w:r>
         <w:rPr>
           <w:color w:val="000000" w:themeColor="text1"/>
@@ -1607,7 +1637,7 @@
         <w:lastRenderedPageBreak/>
         <w:t>Manual de Pruebas</w:t>
       </w:r>
-      <w:bookmarkEnd w:id="3"/>
+      <w:bookmarkEnd w:id="4"/>
     </w:p>
     <w:p>
       <w:pPr>
@@ -2456,6 +2486,31 @@
       <w:pPr>
         <w:pStyle w:val="Prrafodelista"/>
         <w:numPr>
+          <w:ilvl w:val="0"/>
+          <w:numId w:val="2"/>
+        </w:numPr>
+        <w:jc w:val="both"/>
+        <w:rPr>
+          <w:rFonts w:ascii="Times New Roman" w:eastAsiaTheme="majorEastAsia" w:hAnsi="Times New Roman" w:cs="Times New Roman"/>
+          <w:color w:val="000000" w:themeColor="text1"/>
+          <w:sz w:val="24"/>
+          <w:szCs w:val="24"/>
+        </w:rPr>
+      </w:pPr>
+      <w:r>
+        <w:rPr>
+          <w:rFonts w:ascii="Times New Roman" w:eastAsiaTheme="majorEastAsia" w:hAnsi="Times New Roman" w:cs="Times New Roman"/>
+          <w:color w:val="000000" w:themeColor="text1"/>
+          <w:sz w:val="24"/>
+          <w:szCs w:val="24"/>
+        </w:rPr>
+        <w:t>Valores booleanos:</w:t>
+      </w:r>
+    </w:p>
+    <w:p>
+      <w:pPr>
+        <w:pStyle w:val="Prrafodelista"/>
+        <w:numPr>
           <w:ilvl w:val="1"/>
           <w:numId w:val="2"/>
         </w:numPr>
@@ -2474,31 +2529,6 @@
           <w:sz w:val="24"/>
           <w:szCs w:val="24"/>
         </w:rPr>
-        <w:t>Valores booleanos:</w:t>
-      </w:r>
-    </w:p>
-    <w:p>
-      <w:pPr>
-        <w:pStyle w:val="Prrafodelista"/>
-        <w:numPr>
-          <w:ilvl w:val="2"/>
-          <w:numId w:val="2"/>
-        </w:numPr>
-        <w:jc w:val="both"/>
-        <w:rPr>
-          <w:rFonts w:ascii="Times New Roman" w:eastAsiaTheme="majorEastAsia" w:hAnsi="Times New Roman" w:cs="Times New Roman"/>
-          <w:color w:val="000000" w:themeColor="text1"/>
-          <w:sz w:val="24"/>
-          <w:szCs w:val="24"/>
-        </w:rPr>
-      </w:pPr>
-      <w:r>
-        <w:rPr>
-          <w:rFonts w:ascii="Times New Roman" w:eastAsiaTheme="majorEastAsia" w:hAnsi="Times New Roman" w:cs="Times New Roman"/>
-          <w:color w:val="000000" w:themeColor="text1"/>
-          <w:sz w:val="24"/>
-          <w:szCs w:val="24"/>
-        </w:rPr>
         <w:t xml:space="preserve">En este caso lo que se hará es poner en práctica los valores booleanos, </w:t>
       </w:r>
       <w:r>
@@ -2520,8 +2550,6 @@
         </w:rPr>
         <w:t xml:space="preserve"> se tienen 2 variables, verdadero es de tipo true  y falso es de tipo false, luego se generan 2 comparadores IF, el primero compara el valor de verdadero, el cual es true por lo que entrará al primer blockStatement, y por ende se imprime el texto “Soy TRUE”, en el segundo IF se compara el valor de falso, el cual es false, por lo que entrará al segundo blockStatement, y se imprime el texto “Soy TRUE” también, ya que lo que se está consultando es si es falso es verdadero, lo cual no es cierto, entonces por ende entra al segundo blockStatement, estos textos se pueden verificar en la consola.</w:t>
       </w:r>
-      <w:bookmarkStart w:id="4" w:name="_GoBack"/>
-      <w:bookmarkEnd w:id="4"/>
     </w:p>
     <w:p>
       <w:pPr>
@@ -2590,28 +2618,792 @@
     </w:p>
     <w:p>
       <w:pPr>
+        <w:ind w:left="708"/>
+        <w:jc w:val="both"/>
+        <w:rPr>
+          <w:rFonts w:ascii="Times New Roman" w:eastAsiaTheme="majorEastAsia" w:hAnsi="Times New Roman" w:cs="Times New Roman"/>
+          <w:color w:val="000000" w:themeColor="text1"/>
+          <w:sz w:val="24"/>
+          <w:szCs w:val="24"/>
+        </w:rPr>
+      </w:pPr>
+    </w:p>
+    <w:p>
+      <w:pPr>
+        <w:ind w:left="708"/>
+        <w:jc w:val="both"/>
+        <w:rPr>
+          <w:rFonts w:ascii="Times New Roman" w:eastAsiaTheme="majorEastAsia" w:hAnsi="Times New Roman" w:cs="Times New Roman"/>
+          <w:color w:val="000000" w:themeColor="text1"/>
+          <w:sz w:val="24"/>
+          <w:szCs w:val="24"/>
+        </w:rPr>
+      </w:pPr>
+    </w:p>
+    <w:p>
+      <w:pPr>
+        <w:ind w:left="708"/>
+        <w:jc w:val="both"/>
+        <w:rPr>
+          <w:rFonts w:ascii="Times New Roman" w:eastAsiaTheme="majorEastAsia" w:hAnsi="Times New Roman" w:cs="Times New Roman"/>
+          <w:color w:val="000000" w:themeColor="text1"/>
+          <w:sz w:val="24"/>
+          <w:szCs w:val="24"/>
+        </w:rPr>
+      </w:pPr>
+    </w:p>
+    <w:p>
+      <w:pPr>
+        <w:pStyle w:val="Prrafodelista"/>
+        <w:numPr>
+          <w:ilvl w:val="0"/>
+          <w:numId w:val="2"/>
+        </w:numPr>
+        <w:rPr>
+          <w:rFonts w:ascii="Times New Roman" w:hAnsi="Times New Roman" w:cs="Times New Roman"/>
+          <w:sz w:val="24"/>
+          <w:szCs w:val="24"/>
+        </w:rPr>
+      </w:pPr>
+      <w:r>
+        <w:rPr>
+          <w:rFonts w:ascii="Times New Roman" w:hAnsi="Times New Roman" w:cs="Times New Roman"/>
+          <w:sz w:val="24"/>
+          <w:szCs w:val="24"/>
+        </w:rPr>
+        <w:lastRenderedPageBreak/>
+        <w:t>Hash y Arrays:</w:t>
+      </w:r>
+    </w:p>
+    <w:p>
+      <w:pPr>
+        <w:pStyle w:val="Prrafodelista"/>
+        <w:numPr>
+          <w:ilvl w:val="1"/>
+          <w:numId w:val="2"/>
+        </w:numPr>
+        <w:rPr>
+          <w:rFonts w:ascii="Times New Roman" w:hAnsi="Times New Roman" w:cs="Times New Roman"/>
+          <w:sz w:val="24"/>
+          <w:szCs w:val="24"/>
+        </w:rPr>
+      </w:pPr>
+      <w:r>
+        <w:rPr>
+          <w:rFonts w:ascii="Times New Roman" w:hAnsi="Times New Roman" w:cs="Times New Roman"/>
+          <w:sz w:val="24"/>
+          <w:szCs w:val="24"/>
+        </w:rPr>
+        <w:t>Listas(</w:t>
+      </w:r>
+      <w:proofErr w:type="spellStart"/>
+      <w:r>
+        <w:rPr>
+          <w:rFonts w:ascii="Times New Roman" w:hAnsi="Times New Roman" w:cs="Times New Roman"/>
+          <w:sz w:val="24"/>
+          <w:szCs w:val="24"/>
+        </w:rPr>
+        <w:t>arrays</w:t>
+      </w:r>
+      <w:proofErr w:type="spellEnd"/>
+      <w:r>
+        <w:rPr>
+          <w:rFonts w:ascii="Times New Roman" w:hAnsi="Times New Roman" w:cs="Times New Roman"/>
+          <w:sz w:val="24"/>
+          <w:szCs w:val="24"/>
+        </w:rPr>
+        <w:t>):</w:t>
+      </w:r>
+    </w:p>
+    <w:p>
+      <w:pPr>
+        <w:pStyle w:val="Prrafodelista"/>
+        <w:numPr>
+          <w:ilvl w:val="2"/>
+          <w:numId w:val="2"/>
+        </w:numPr>
+        <w:jc w:val="both"/>
+        <w:rPr>
+          <w:rFonts w:ascii="Times New Roman" w:hAnsi="Times New Roman" w:cs="Times New Roman"/>
+          <w:sz w:val="24"/>
+          <w:szCs w:val="24"/>
+        </w:rPr>
+      </w:pPr>
+      <w:r>
+        <w:rPr>
+          <w:noProof/>
+          <w:lang w:val="es-ES" w:eastAsia="es-ES"/>
+        </w:rPr>
+        <w:drawing>
+          <wp:anchor distT="0" distB="0" distL="114300" distR="114300" simplePos="0" relativeHeight="251662336" behindDoc="0" locked="0" layoutInCell="1" allowOverlap="1" wp14:anchorId="5F9B552C" wp14:editId="651F7118">
+            <wp:simplePos x="0" y="0"/>
+            <wp:positionH relativeFrom="margin">
+              <wp:align>right</wp:align>
+            </wp:positionH>
+            <wp:positionV relativeFrom="paragraph">
+              <wp:posOffset>1588331</wp:posOffset>
+            </wp:positionV>
+            <wp:extent cx="4923155" cy="4003040"/>
+            <wp:effectExtent l="0" t="0" r="0" b="0"/>
+            <wp:wrapSquare wrapText="bothSides"/>
+            <wp:docPr id="7" name="Imagen 7"/>
+            <wp:cNvGraphicFramePr>
+              <a:graphicFrameLocks xmlns:a="http://schemas.openxmlformats.org/drawingml/2006/main" noChangeAspect="1"/>
+            </wp:cNvGraphicFramePr>
+            <a:graphic xmlns:a="http://schemas.openxmlformats.org/drawingml/2006/main">
+              <a:graphicData uri="http://schemas.openxmlformats.org/drawingml/2006/picture">
+                <pic:pic xmlns:pic="http://schemas.openxmlformats.org/drawingml/2006/picture">
+                  <pic:nvPicPr>
+                    <pic:cNvPr id="1" name=""/>
+                    <pic:cNvPicPr/>
+                  </pic:nvPicPr>
+                  <pic:blipFill>
+                    <a:blip r:embed="rId11">
+                      <a:extLst>
+                        <a:ext uri="{28A0092B-C50C-407E-A947-70E740481C1C}">
+                          <a14:useLocalDpi xmlns:a14="http://schemas.microsoft.com/office/drawing/2010/main" val="0"/>
+                        </a:ext>
+                      </a:extLst>
+                    </a:blip>
+                    <a:stretch>
+                      <a:fillRect/>
+                    </a:stretch>
+                  </pic:blipFill>
+                  <pic:spPr>
+                    <a:xfrm>
+                      <a:off x="0" y="0"/>
+                      <a:ext cx="4923155" cy="4003040"/>
+                    </a:xfrm>
+                    <a:prstGeom prst="rect">
+                      <a:avLst/>
+                    </a:prstGeom>
+                  </pic:spPr>
+                </pic:pic>
+              </a:graphicData>
+            </a:graphic>
+            <wp14:sizeRelH relativeFrom="page">
+              <wp14:pctWidth>0</wp14:pctWidth>
+            </wp14:sizeRelH>
+            <wp14:sizeRelV relativeFrom="page">
+              <wp14:pctHeight>0</wp14:pctHeight>
+            </wp14:sizeRelV>
+          </wp:anchor>
+        </w:drawing>
+      </w:r>
+      <w:r>
+        <w:rPr>
+          <w:rFonts w:ascii="Times New Roman" w:hAnsi="Times New Roman" w:cs="Times New Roman"/>
+          <w:sz w:val="24"/>
+          <w:szCs w:val="24"/>
+        </w:rPr>
+        <w:t xml:space="preserve">En la siguiente imagen se muestran las pruebas realizadas a listas, se ponen a prueba todas sus funciones, tales como acceder a un elemento de la lista, </w:t>
+      </w:r>
+      <w:proofErr w:type="spellStart"/>
+      <w:r>
+        <w:rPr>
+          <w:rFonts w:ascii="Times New Roman" w:hAnsi="Times New Roman" w:cs="Times New Roman"/>
+          <w:sz w:val="24"/>
+          <w:szCs w:val="24"/>
+        </w:rPr>
+        <w:t>push</w:t>
+      </w:r>
+      <w:proofErr w:type="spellEnd"/>
+      <w:r>
+        <w:rPr>
+          <w:rFonts w:ascii="Times New Roman" w:hAnsi="Times New Roman" w:cs="Times New Roman"/>
+          <w:sz w:val="24"/>
+          <w:szCs w:val="24"/>
+        </w:rPr>
+        <w:t xml:space="preserve">, first, </w:t>
+      </w:r>
+      <w:proofErr w:type="spellStart"/>
+      <w:r>
+        <w:rPr>
+          <w:rFonts w:ascii="Times New Roman" w:hAnsi="Times New Roman" w:cs="Times New Roman"/>
+          <w:sz w:val="24"/>
+          <w:szCs w:val="24"/>
+        </w:rPr>
+        <w:t>last</w:t>
+      </w:r>
+      <w:proofErr w:type="spellEnd"/>
+      <w:r>
+        <w:rPr>
+          <w:rFonts w:ascii="Times New Roman" w:hAnsi="Times New Roman" w:cs="Times New Roman"/>
+          <w:sz w:val="24"/>
+          <w:szCs w:val="24"/>
+        </w:rPr>
+        <w:t xml:space="preserve">, </w:t>
+      </w:r>
+      <w:proofErr w:type="spellStart"/>
+      <w:r>
+        <w:rPr>
+          <w:rFonts w:ascii="Times New Roman" w:hAnsi="Times New Roman" w:cs="Times New Roman"/>
+          <w:sz w:val="24"/>
+          <w:szCs w:val="24"/>
+        </w:rPr>
+        <w:t>rest</w:t>
+      </w:r>
+      <w:proofErr w:type="spellEnd"/>
+      <w:r>
+        <w:rPr>
+          <w:rFonts w:ascii="Times New Roman" w:hAnsi="Times New Roman" w:cs="Times New Roman"/>
+          <w:sz w:val="24"/>
+          <w:szCs w:val="24"/>
+        </w:rPr>
+        <w:t>, len, estas últimas permiten obtener elementos de la lista, la lista puede almacenar cualquier tipo de dato, pero hay un caso en particular, las funciones, la lista puede almacenar una función pero para acceder a esta función se requiere de trasladar la función localizada en la lista a otra variable(como en el ejemplo), para poder así manipular la función.</w:t>
+      </w:r>
+    </w:p>
+    <w:p>
+      <w:pPr>
+        <w:jc w:val="both"/>
+        <w:rPr>
+          <w:rFonts w:ascii="Times New Roman" w:hAnsi="Times New Roman" w:cs="Times New Roman"/>
+          <w:sz w:val="24"/>
+          <w:szCs w:val="24"/>
+        </w:rPr>
+      </w:pPr>
+    </w:p>
+    <w:p>
+      <w:pPr>
+        <w:jc w:val="both"/>
+        <w:rPr>
+          <w:rFonts w:ascii="Times New Roman" w:hAnsi="Times New Roman" w:cs="Times New Roman"/>
+          <w:sz w:val="24"/>
+          <w:szCs w:val="24"/>
+        </w:rPr>
+      </w:pPr>
+    </w:p>
+    <w:p>
+      <w:pPr>
+        <w:jc w:val="both"/>
+        <w:rPr>
+          <w:rFonts w:ascii="Times New Roman" w:hAnsi="Times New Roman" w:cs="Times New Roman"/>
+          <w:sz w:val="24"/>
+          <w:szCs w:val="24"/>
+        </w:rPr>
+      </w:pPr>
+    </w:p>
+    <w:p>
+      <w:pPr>
+        <w:jc w:val="both"/>
+        <w:rPr>
+          <w:rFonts w:ascii="Times New Roman" w:hAnsi="Times New Roman" w:cs="Times New Roman"/>
+          <w:sz w:val="24"/>
+          <w:szCs w:val="24"/>
+        </w:rPr>
+      </w:pPr>
+    </w:p>
+    <w:p>
+      <w:pPr>
+        <w:jc w:val="both"/>
+        <w:rPr>
+          <w:rFonts w:ascii="Times New Roman" w:hAnsi="Times New Roman" w:cs="Times New Roman"/>
+          <w:sz w:val="24"/>
+          <w:szCs w:val="24"/>
+        </w:rPr>
+      </w:pPr>
+    </w:p>
+    <w:p>
+      <w:pPr>
+        <w:jc w:val="both"/>
+        <w:rPr>
+          <w:rFonts w:ascii="Times New Roman" w:hAnsi="Times New Roman" w:cs="Times New Roman"/>
+          <w:sz w:val="24"/>
+          <w:szCs w:val="24"/>
+        </w:rPr>
+      </w:pPr>
+    </w:p>
+    <w:p>
+      <w:pPr>
+        <w:jc w:val="both"/>
+        <w:rPr>
+          <w:rFonts w:ascii="Times New Roman" w:hAnsi="Times New Roman" w:cs="Times New Roman"/>
+          <w:sz w:val="24"/>
+          <w:szCs w:val="24"/>
+        </w:rPr>
+      </w:pPr>
+    </w:p>
+    <w:p>
+      <w:pPr>
+        <w:jc w:val="both"/>
+        <w:rPr>
+          <w:rFonts w:ascii="Times New Roman" w:hAnsi="Times New Roman" w:cs="Times New Roman"/>
+          <w:sz w:val="24"/>
+          <w:szCs w:val="24"/>
+        </w:rPr>
+      </w:pPr>
+    </w:p>
+    <w:p>
+      <w:pPr>
+        <w:jc w:val="both"/>
+        <w:rPr>
+          <w:rFonts w:ascii="Times New Roman" w:hAnsi="Times New Roman" w:cs="Times New Roman"/>
+          <w:sz w:val="24"/>
+          <w:szCs w:val="24"/>
+        </w:rPr>
+      </w:pPr>
+    </w:p>
+    <w:p>
+      <w:pPr>
+        <w:jc w:val="both"/>
+        <w:rPr>
+          <w:rFonts w:ascii="Times New Roman" w:hAnsi="Times New Roman" w:cs="Times New Roman"/>
+          <w:sz w:val="24"/>
+          <w:szCs w:val="24"/>
+        </w:rPr>
+      </w:pPr>
+    </w:p>
+    <w:p>
+      <w:pPr>
+        <w:jc w:val="both"/>
+        <w:rPr>
+          <w:rFonts w:ascii="Times New Roman" w:hAnsi="Times New Roman" w:cs="Times New Roman"/>
+          <w:sz w:val="24"/>
+          <w:szCs w:val="24"/>
+        </w:rPr>
+      </w:pPr>
+    </w:p>
+    <w:p>
+      <w:pPr>
+        <w:jc w:val="both"/>
+        <w:rPr>
+          <w:rFonts w:ascii="Times New Roman" w:hAnsi="Times New Roman" w:cs="Times New Roman"/>
+          <w:sz w:val="24"/>
+          <w:szCs w:val="24"/>
+        </w:rPr>
+      </w:pPr>
+    </w:p>
+    <w:p>
+      <w:pPr>
+        <w:jc w:val="both"/>
+        <w:rPr>
+          <w:rFonts w:ascii="Times New Roman" w:hAnsi="Times New Roman" w:cs="Times New Roman"/>
+          <w:sz w:val="24"/>
+          <w:szCs w:val="24"/>
+        </w:rPr>
+      </w:pPr>
+    </w:p>
+    <w:p>
+      <w:pPr>
+        <w:jc w:val="both"/>
+        <w:rPr>
+          <w:rFonts w:ascii="Times New Roman" w:hAnsi="Times New Roman" w:cs="Times New Roman"/>
+          <w:sz w:val="24"/>
+          <w:szCs w:val="24"/>
+        </w:rPr>
+      </w:pPr>
+    </w:p>
+    <w:p>
+      <w:pPr>
+        <w:jc w:val="both"/>
+        <w:rPr>
+          <w:rFonts w:ascii="Times New Roman" w:hAnsi="Times New Roman" w:cs="Times New Roman"/>
+          <w:sz w:val="24"/>
+          <w:szCs w:val="24"/>
+        </w:rPr>
+      </w:pPr>
+    </w:p>
+    <w:p>
+      <w:pPr>
+        <w:pStyle w:val="Prrafodelista"/>
+        <w:numPr>
+          <w:ilvl w:val="1"/>
+          <w:numId w:val="2"/>
+        </w:numPr>
+        <w:jc w:val="both"/>
+        <w:rPr>
+          <w:rFonts w:ascii="Times New Roman" w:hAnsi="Times New Roman" w:cs="Times New Roman"/>
+          <w:sz w:val="24"/>
+          <w:szCs w:val="24"/>
+        </w:rPr>
+      </w:pPr>
+      <w:r>
+        <w:rPr>
+          <w:rFonts w:ascii="Times New Roman" w:hAnsi="Times New Roman" w:cs="Times New Roman"/>
+          <w:sz w:val="24"/>
+          <w:szCs w:val="24"/>
+        </w:rPr>
+        <w:t>Hash(diccionarios):</w:t>
+      </w:r>
+    </w:p>
+    <w:p>
+      <w:pPr>
+        <w:jc w:val="both"/>
+        <w:rPr>
+          <w:rFonts w:ascii="Times New Roman" w:hAnsi="Times New Roman" w:cs="Times New Roman"/>
+          <w:sz w:val="24"/>
+          <w:szCs w:val="24"/>
+        </w:rPr>
+      </w:pPr>
+    </w:p>
+    <w:p>
+      <w:pPr>
+        <w:jc w:val="both"/>
+        <w:rPr>
+          <w:rFonts w:ascii="Times New Roman" w:hAnsi="Times New Roman" w:cs="Times New Roman"/>
+          <w:sz w:val="24"/>
+          <w:szCs w:val="24"/>
+        </w:rPr>
+      </w:pPr>
+    </w:p>
+    <w:p>
+      <w:pPr>
+        <w:jc w:val="both"/>
+        <w:rPr>
+          <w:rFonts w:ascii="Times New Roman" w:hAnsi="Times New Roman" w:cs="Times New Roman"/>
+          <w:sz w:val="24"/>
+          <w:szCs w:val="24"/>
+        </w:rPr>
+      </w:pPr>
+    </w:p>
+    <w:p>
+      <w:pPr>
+        <w:jc w:val="both"/>
+        <w:rPr>
+          <w:rFonts w:ascii="Times New Roman" w:hAnsi="Times New Roman" w:cs="Times New Roman"/>
+          <w:sz w:val="24"/>
+          <w:szCs w:val="24"/>
+        </w:rPr>
+      </w:pPr>
+    </w:p>
+    <w:p>
+      <w:pPr>
+        <w:jc w:val="both"/>
+        <w:rPr>
+          <w:rFonts w:ascii="Times New Roman" w:hAnsi="Times New Roman" w:cs="Times New Roman"/>
+          <w:sz w:val="24"/>
+          <w:szCs w:val="24"/>
+        </w:rPr>
+      </w:pPr>
+    </w:p>
+    <w:p>
+      <w:pPr>
+        <w:pStyle w:val="Prrafodelista"/>
+        <w:numPr>
+          <w:ilvl w:val="0"/>
+          <w:numId w:val="2"/>
+        </w:numPr>
+        <w:jc w:val="both"/>
+        <w:rPr>
+          <w:rFonts w:ascii="Times New Roman" w:hAnsi="Times New Roman" w:cs="Times New Roman"/>
+          <w:sz w:val="24"/>
+          <w:szCs w:val="24"/>
+        </w:rPr>
+      </w:pPr>
+      <w:r>
+        <w:rPr>
+          <w:rFonts w:ascii="Times New Roman" w:hAnsi="Times New Roman" w:cs="Times New Roman"/>
+          <w:sz w:val="24"/>
+          <w:szCs w:val="24"/>
+        </w:rPr>
+        <w:lastRenderedPageBreak/>
+        <w:t>Escribir en consola:</w:t>
+      </w:r>
+    </w:p>
+    <w:p>
+      <w:pPr>
+        <w:pStyle w:val="Prrafodelista"/>
+        <w:numPr>
+          <w:ilvl w:val="1"/>
+          <w:numId w:val="2"/>
+        </w:numPr>
+        <w:jc w:val="both"/>
+        <w:rPr>
+          <w:rFonts w:ascii="Times New Roman" w:hAnsi="Times New Roman" w:cs="Times New Roman"/>
+          <w:sz w:val="24"/>
+          <w:szCs w:val="24"/>
+        </w:rPr>
+      </w:pPr>
+      <w:r>
+        <w:rPr>
+          <w:rFonts w:ascii="Times New Roman" w:hAnsi="Times New Roman" w:cs="Times New Roman"/>
+          <w:sz w:val="24"/>
+          <w:szCs w:val="24"/>
+        </w:rPr>
+        <w:t>Un aspecto importante en este avance es el hecho de poder llamar funciones, imprimir y definir nuevas variables, entonces a continuación se muestran unas pruebas realizadas para demostrar lo anterior.</w:t>
+      </w:r>
+    </w:p>
+    <w:p>
+      <w:pPr>
+        <w:pStyle w:val="Prrafodelista"/>
+        <w:ind w:left="1440"/>
+        <w:jc w:val="both"/>
+        <w:rPr>
+          <w:rFonts w:ascii="Times New Roman" w:hAnsi="Times New Roman" w:cs="Times New Roman"/>
+          <w:sz w:val="24"/>
+          <w:szCs w:val="24"/>
+        </w:rPr>
+      </w:pPr>
+      <w:r>
+        <w:rPr>
+          <w:noProof/>
+          <w:lang w:val="es-ES" w:eastAsia="es-ES"/>
+        </w:rPr>
+        <w:drawing>
+          <wp:anchor distT="0" distB="0" distL="114300" distR="114300" simplePos="0" relativeHeight="251663360" behindDoc="0" locked="0" layoutInCell="1" allowOverlap="1" wp14:anchorId="3064AF81" wp14:editId="21ADACF3">
+            <wp:simplePos x="0" y="0"/>
+            <wp:positionH relativeFrom="column">
+              <wp:posOffset>-867019</wp:posOffset>
+            </wp:positionH>
+            <wp:positionV relativeFrom="paragraph">
+              <wp:posOffset>362683</wp:posOffset>
+            </wp:positionV>
+            <wp:extent cx="3516630" cy="2526665"/>
+            <wp:effectExtent l="0" t="0" r="7620" b="6985"/>
+            <wp:wrapSquare wrapText="bothSides"/>
+            <wp:docPr id="8" name="Imagen 8"/>
+            <wp:cNvGraphicFramePr>
+              <a:graphicFrameLocks xmlns:a="http://schemas.openxmlformats.org/drawingml/2006/main" noChangeAspect="1"/>
+            </wp:cNvGraphicFramePr>
+            <a:graphic xmlns:a="http://schemas.openxmlformats.org/drawingml/2006/main">
+              <a:graphicData uri="http://schemas.openxmlformats.org/drawingml/2006/picture">
+                <pic:pic xmlns:pic="http://schemas.openxmlformats.org/drawingml/2006/picture">
+                  <pic:nvPicPr>
+                    <pic:cNvPr id="1" name=""/>
+                    <pic:cNvPicPr/>
+                  </pic:nvPicPr>
+                  <pic:blipFill>
+                    <a:blip r:embed="rId12" cstate="print">
+                      <a:extLst>
+                        <a:ext uri="{28A0092B-C50C-407E-A947-70E740481C1C}">
+                          <a14:useLocalDpi xmlns:a14="http://schemas.microsoft.com/office/drawing/2010/main" val="0"/>
+                        </a:ext>
+                      </a:extLst>
+                    </a:blip>
+                    <a:stretch>
+                      <a:fillRect/>
+                    </a:stretch>
+                  </pic:blipFill>
+                  <pic:spPr>
+                    <a:xfrm>
+                      <a:off x="0" y="0"/>
+                      <a:ext cx="3516630" cy="2526665"/>
+                    </a:xfrm>
+                    <a:prstGeom prst="rect">
+                      <a:avLst/>
+                    </a:prstGeom>
+                  </pic:spPr>
+                </pic:pic>
+              </a:graphicData>
+            </a:graphic>
+            <wp14:sizeRelH relativeFrom="page">
+              <wp14:pctWidth>0</wp14:pctWidth>
+            </wp14:sizeRelH>
+            <wp14:sizeRelV relativeFrom="page">
+              <wp14:pctHeight>0</wp14:pctHeight>
+            </wp14:sizeRelV>
+          </wp:anchor>
+        </w:drawing>
+      </w:r>
+    </w:p>
+    <w:p>
+      <w:pPr>
+        <w:jc w:val="both"/>
+        <w:rPr>
+          <w:rFonts w:ascii="Times New Roman" w:hAnsi="Times New Roman" w:cs="Times New Roman"/>
+          <w:sz w:val="24"/>
+          <w:szCs w:val="24"/>
+        </w:rPr>
+      </w:pPr>
+      <w:bookmarkStart w:id="5" w:name="_Toc515570422"/>
+    </w:p>
+    <w:p>
+      <w:pPr>
+        <w:jc w:val="both"/>
+        <w:rPr>
+          <w:rFonts w:ascii="Times New Roman" w:hAnsi="Times New Roman" w:cs="Times New Roman"/>
+          <w:sz w:val="24"/>
+          <w:szCs w:val="24"/>
+        </w:rPr>
+      </w:pPr>
+      <w:r>
+        <w:rPr>
+          <w:rFonts w:ascii="Times New Roman" w:hAnsi="Times New Roman" w:cs="Times New Roman"/>
+          <w:sz w:val="24"/>
+          <w:szCs w:val="24"/>
+        </w:rPr>
+        <w:t>Como se puede apreciar</w:t>
+      </w:r>
+      <w:r>
+        <w:rPr>
+          <w:rFonts w:ascii="Times New Roman" w:hAnsi="Times New Roman" w:cs="Times New Roman"/>
+          <w:sz w:val="24"/>
+          <w:szCs w:val="24"/>
+        </w:rPr>
+        <w:t xml:space="preserve">, en la consola, se debe escribir una función, puts, o declarar una nueva variable, en este caso se está llamando una función ya creada, a esta se le pasan los parámetros necesarios, como se puede observar en la imagen de la derecha el valor </w:t>
+      </w:r>
+      <w:r>
+        <w:rPr>
+          <w:rFonts w:ascii="Times New Roman" w:hAnsi="Times New Roman" w:cs="Times New Roman"/>
+          <w:b/>
+          <w:sz w:val="24"/>
+          <w:szCs w:val="24"/>
+        </w:rPr>
+        <w:t>250</w:t>
+      </w:r>
+      <w:r>
+        <w:rPr>
+          <w:rFonts w:ascii="Times New Roman" w:hAnsi="Times New Roman" w:cs="Times New Roman"/>
+          <w:sz w:val="24"/>
+          <w:szCs w:val="24"/>
+        </w:rPr>
+        <w:t xml:space="preserve"> es el resultado de la función llamada.</w:t>
+      </w:r>
+    </w:p>
+    <w:p>
+      <w:pPr>
         <w:pStyle w:val="Ttulo1"/>
         <w:rPr>
           <w:color w:val="000000" w:themeColor="text1"/>
         </w:rPr>
       </w:pPr>
-    </w:p>
-    <w:p>
-      <w:pPr>
-        <w:pStyle w:val="Ttulo1"/>
-        <w:rPr>
-          <w:color w:val="000000" w:themeColor="text1"/>
-        </w:rPr>
-      </w:pPr>
-      <w:bookmarkStart w:id="5" w:name="_Toc515570422"/>
-    </w:p>
-    <w:p>
-      <w:pPr>
-        <w:pStyle w:val="Ttulo1"/>
-        <w:rPr>
-          <w:color w:val="000000" w:themeColor="text1"/>
-        </w:rPr>
-      </w:pPr>
+      <w:r>
+        <w:rPr>
+          <w:noProof/>
+          <w:lang w:val="es-ES" w:eastAsia="es-ES"/>
+        </w:rPr>
+        <w:drawing>
+          <wp:anchor distT="0" distB="0" distL="114300" distR="114300" simplePos="0" relativeHeight="251665408" behindDoc="0" locked="0" layoutInCell="1" allowOverlap="1" wp14:anchorId="4462BCC0" wp14:editId="1AEFE36D">
+            <wp:simplePos x="0" y="0"/>
+            <wp:positionH relativeFrom="page">
+              <wp:posOffset>4524570</wp:posOffset>
+            </wp:positionH>
+            <wp:positionV relativeFrom="paragraph">
+              <wp:posOffset>135158</wp:posOffset>
+            </wp:positionV>
+            <wp:extent cx="3149600" cy="738505"/>
+            <wp:effectExtent l="0" t="0" r="0" b="4445"/>
+            <wp:wrapSquare wrapText="bothSides"/>
+            <wp:docPr id="10" name="Imagen 10"/>
+            <wp:cNvGraphicFramePr>
+              <a:graphicFrameLocks xmlns:a="http://schemas.openxmlformats.org/drawingml/2006/main" noChangeAspect="1"/>
+            </wp:cNvGraphicFramePr>
+            <a:graphic xmlns:a="http://schemas.openxmlformats.org/drawingml/2006/main">
+              <a:graphicData uri="http://schemas.openxmlformats.org/drawingml/2006/picture">
+                <pic:pic xmlns:pic="http://schemas.openxmlformats.org/drawingml/2006/picture">
+                  <pic:nvPicPr>
+                    <pic:cNvPr id="1" name=""/>
+                    <pic:cNvPicPr/>
+                  </pic:nvPicPr>
+                  <pic:blipFill>
+                    <a:blip r:embed="rId13" cstate="print">
+                      <a:extLst>
+                        <a:ext uri="{28A0092B-C50C-407E-A947-70E740481C1C}">
+                          <a14:useLocalDpi xmlns:a14="http://schemas.microsoft.com/office/drawing/2010/main" val="0"/>
+                        </a:ext>
+                      </a:extLst>
+                    </a:blip>
+                    <a:stretch>
+                      <a:fillRect/>
+                    </a:stretch>
+                  </pic:blipFill>
+                  <pic:spPr>
+                    <a:xfrm>
+                      <a:off x="0" y="0"/>
+                      <a:ext cx="3149600" cy="738505"/>
+                    </a:xfrm>
+                    <a:prstGeom prst="rect">
+                      <a:avLst/>
+                    </a:prstGeom>
+                  </pic:spPr>
+                </pic:pic>
+              </a:graphicData>
+            </a:graphic>
+            <wp14:sizeRelH relativeFrom="page">
+              <wp14:pctWidth>0</wp14:pctWidth>
+            </wp14:sizeRelH>
+            <wp14:sizeRelV relativeFrom="page">
+              <wp14:pctHeight>0</wp14:pctHeight>
+            </wp14:sizeRelV>
+          </wp:anchor>
+        </w:drawing>
+      </w:r>
+      <w:r>
+        <w:rPr>
+          <w:noProof/>
+          <w:color w:val="000000" w:themeColor="text1"/>
+          <w:lang w:val="es-ES" w:eastAsia="es-ES"/>
+        </w:rPr>
+        <mc:AlternateContent>
+          <mc:Choice Requires="wps">
+            <w:drawing>
+              <wp:anchor distT="0" distB="0" distL="114300" distR="114300" simplePos="0" relativeHeight="251664384" behindDoc="0" locked="0" layoutInCell="1" allowOverlap="1" wp14:anchorId="7FF47F9F" wp14:editId="61D0EB59">
+                <wp:simplePos x="0" y="0"/>
+                <wp:positionH relativeFrom="column">
+                  <wp:posOffset>2701290</wp:posOffset>
+                </wp:positionH>
+                <wp:positionV relativeFrom="paragraph">
+                  <wp:posOffset>223130</wp:posOffset>
+                </wp:positionV>
+                <wp:extent cx="709246" cy="562708"/>
+                <wp:effectExtent l="0" t="19050" r="34290" b="46990"/>
+                <wp:wrapNone/>
+                <wp:docPr id="9" name="Flecha derecha 9"/>
+                <wp:cNvGraphicFramePr/>
+                <a:graphic xmlns:a="http://schemas.openxmlformats.org/drawingml/2006/main">
+                  <a:graphicData uri="http://schemas.microsoft.com/office/word/2010/wordprocessingShape">
+                    <wps:wsp>
+                      <wps:cNvSpPr/>
+                      <wps:spPr>
+                        <a:xfrm>
+                          <a:off x="0" y="0"/>
+                          <a:ext cx="709246" cy="562708"/>
+                        </a:xfrm>
+                        <a:prstGeom prst="rightArrow">
+                          <a:avLst/>
+                        </a:prstGeom>
+                      </wps:spPr>
+                      <wps:style>
+                        <a:lnRef idx="2">
+                          <a:schemeClr val="accent1">
+                            <a:shade val="50000"/>
+                          </a:schemeClr>
+                        </a:lnRef>
+                        <a:fillRef idx="1">
+                          <a:schemeClr val="accent1"/>
+                        </a:fillRef>
+                        <a:effectRef idx="0">
+                          <a:schemeClr val="accent1"/>
+                        </a:effectRef>
+                        <a:fontRef idx="minor">
+                          <a:schemeClr val="lt1"/>
+                        </a:fontRef>
+                      </wps:style>
+                      <wps:bodyPr rot="0" spcFirstLastPara="0" vertOverflow="overflow" horzOverflow="overflow" vert="horz" wrap="square" lIns="91440" tIns="45720" rIns="91440" bIns="45720" numCol="1" spcCol="0" rtlCol="0" fromWordArt="0" anchor="ctr" anchorCtr="0" forceAA="0" compatLnSpc="1">
+                        <a:prstTxWarp prst="textNoShape">
+                          <a:avLst/>
+                        </a:prstTxWarp>
+                        <a:noAutofit/>
+                      </wps:bodyPr>
+                    </wps:wsp>
+                  </a:graphicData>
+                </a:graphic>
+              </wp:anchor>
+            </w:drawing>
+          </mc:Choice>
+          <mc:Fallback>
+            <w:pict>
+              <v:shapetype w14:anchorId="0E6D84A9" id="_x0000_t13" coordsize="21600,21600" o:spt="13" adj="16200,5400" path="m@0,l@0@1,0@1,0@2@0@2@0,21600,21600,10800xe">
+                <v:stroke joinstyle="miter"/>
+                <v:formulas>
+                  <v:f eqn="val #0"/>
+                  <v:f eqn="val #1"/>
+                  <v:f eqn="sum height 0 #1"/>
+                  <v:f eqn="sum 10800 0 #1"/>
+                  <v:f eqn="sum width 0 #0"/>
+                  <v:f eqn="prod @4 @3 10800"/>
+                  <v:f eqn="sum width 0 @5"/>
+                </v:formulas>
+                <v:path o:connecttype="custom" o:connectlocs="@0,0;0,10800;@0,21600;21600,10800" o:connectangles="270,180,90,0" textboxrect="0,@1,@6,@2"/>
+                <v:handles>
+                  <v:h position="#0,#1" xrange="0,21600" yrange="0,10800"/>
+                </v:handles>
+              </v:shapetype>
+              <v:shape id="Flecha derecha 9" o:spid="_x0000_s1026" type="#_x0000_t13" style="position:absolute;margin-left:212.7pt;margin-top:17.55pt;width:55.85pt;height:44.3pt;z-index:251664384;visibility:visible;mso-wrap-style:square;mso-wrap-distance-left:9pt;mso-wrap-distance-top:0;mso-wrap-distance-right:9pt;mso-wrap-distance-bottom:0;mso-position-horizontal:absolute;mso-position-horizontal-relative:text;mso-position-vertical:absolute;mso-position-vertical-relative:text;v-text-anchor:middle" o:gfxdata="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" adj="13031" fillcolor="#4472c4 [3204]" strokecolor="#1f3763 [1604]" strokeweight="1pt"/>
+            </w:pict>
+          </mc:Fallback>
+        </mc:AlternateContent>
+      </w:r>
     </w:p>
     <w:p>
       <w:pPr>
@@ -2630,12 +3422,383 @@
           <w:szCs w:val="32"/>
         </w:rPr>
       </w:pPr>
-      <w:r>
-        <w:rPr>
-          <w:color w:val="000000" w:themeColor="text1"/>
-        </w:rPr>
-        <w:br w:type="page"/>
-      </w:r>
+    </w:p>
+    <w:p>
+      <w:pPr>
+        <w:rPr>
+          <w:rFonts w:asciiTheme="majorHAnsi" w:eastAsiaTheme="majorEastAsia" w:hAnsiTheme="majorHAnsi" w:cstheme="majorBidi"/>
+          <w:color w:val="000000" w:themeColor="text1"/>
+          <w:sz w:val="32"/>
+          <w:szCs w:val="32"/>
+        </w:rPr>
+      </w:pPr>
+    </w:p>
+    <w:p>
+      <w:pPr>
+        <w:jc w:val="both"/>
+        <w:rPr>
+          <w:rFonts w:ascii="Times New Roman" w:hAnsi="Times New Roman" w:cs="Times New Roman"/>
+          <w:sz w:val="24"/>
+          <w:szCs w:val="24"/>
+        </w:rPr>
+      </w:pPr>
+      <w:r>
+        <w:rPr>
+          <w:rFonts w:ascii="Times New Roman" w:hAnsi="Times New Roman" w:cs="Times New Roman"/>
+          <w:sz w:val="24"/>
+          <w:szCs w:val="24"/>
+        </w:rPr>
+        <w:t xml:space="preserve">En este caso, </w:t>
+      </w:r>
+      <w:r>
+        <w:rPr>
+          <w:rFonts w:ascii="Times New Roman" w:hAnsi="Times New Roman" w:cs="Times New Roman"/>
+          <w:sz w:val="24"/>
+          <w:szCs w:val="24"/>
+        </w:rPr>
+        <w:t xml:space="preserve">lo que se está probando es declarar variables en la consola, el ejemplo muestra la declaración de una nueva variable llamada </w:t>
+      </w:r>
+      <w:r>
+        <w:rPr>
+          <w:rFonts w:ascii="Times New Roman" w:hAnsi="Times New Roman" w:cs="Times New Roman"/>
+          <w:b/>
+          <w:sz w:val="24"/>
+          <w:szCs w:val="24"/>
+        </w:rPr>
+        <w:t xml:space="preserve">variable Prueba, </w:t>
+      </w:r>
+      <w:r>
+        <w:rPr>
+          <w:rFonts w:ascii="Times New Roman" w:hAnsi="Times New Roman" w:cs="Times New Roman"/>
+          <w:sz w:val="24"/>
+          <w:szCs w:val="24"/>
+        </w:rPr>
+        <w:t>en la imagen de la derecha, se observa que se agregó con éxito la nueva variable con su respectivo valor asignado.</w:t>
+      </w:r>
+    </w:p>
+    <w:p>
+      <w:pPr>
+        <w:rPr>
+          <w:rFonts w:asciiTheme="majorHAnsi" w:eastAsiaTheme="majorEastAsia" w:hAnsiTheme="majorHAnsi" w:cstheme="majorBidi"/>
+          <w:color w:val="000000" w:themeColor="text1"/>
+          <w:sz w:val="32"/>
+          <w:szCs w:val="32"/>
+        </w:rPr>
+      </w:pPr>
+      <w:r>
+        <w:rPr>
+          <w:noProof/>
+          <w:lang w:val="es-ES" w:eastAsia="es-ES"/>
+        </w:rPr>
+        <w:drawing>
+          <wp:anchor distT="0" distB="0" distL="114300" distR="114300" simplePos="0" relativeHeight="251669504" behindDoc="0" locked="0" layoutInCell="1" allowOverlap="1" wp14:anchorId="7C228AB7" wp14:editId="54307F8C">
+            <wp:simplePos x="0" y="0"/>
+            <wp:positionH relativeFrom="page">
+              <wp:align>right</wp:align>
+            </wp:positionH>
+            <wp:positionV relativeFrom="paragraph">
+              <wp:posOffset>313690</wp:posOffset>
+            </wp:positionV>
+            <wp:extent cx="3748405" cy="878840"/>
+            <wp:effectExtent l="0" t="0" r="4445" b="0"/>
+            <wp:wrapSquare wrapText="bothSides"/>
+            <wp:docPr id="13" name="Imagen 13"/>
+            <wp:cNvGraphicFramePr>
+              <a:graphicFrameLocks xmlns:a="http://schemas.openxmlformats.org/drawingml/2006/main" noChangeAspect="1"/>
+            </wp:cNvGraphicFramePr>
+            <a:graphic xmlns:a="http://schemas.openxmlformats.org/drawingml/2006/main">
+              <a:graphicData uri="http://schemas.openxmlformats.org/drawingml/2006/picture">
+                <pic:pic xmlns:pic="http://schemas.openxmlformats.org/drawingml/2006/picture">
+                  <pic:nvPicPr>
+                    <pic:cNvPr id="1" name=""/>
+                    <pic:cNvPicPr/>
+                  </pic:nvPicPr>
+                  <pic:blipFill>
+                    <a:blip r:embed="rId14">
+                      <a:extLst>
+                        <a:ext uri="{28A0092B-C50C-407E-A947-70E740481C1C}">
+                          <a14:useLocalDpi xmlns:a14="http://schemas.microsoft.com/office/drawing/2010/main" val="0"/>
+                        </a:ext>
+                      </a:extLst>
+                    </a:blip>
+                    <a:stretch>
+                      <a:fillRect/>
+                    </a:stretch>
+                  </pic:blipFill>
+                  <pic:spPr>
+                    <a:xfrm>
+                      <a:off x="0" y="0"/>
+                      <a:ext cx="3748405" cy="878840"/>
+                    </a:xfrm>
+                    <a:prstGeom prst="rect">
+                      <a:avLst/>
+                    </a:prstGeom>
+                  </pic:spPr>
+                </pic:pic>
+              </a:graphicData>
+            </a:graphic>
+            <wp14:sizeRelH relativeFrom="page">
+              <wp14:pctWidth>0</wp14:pctWidth>
+            </wp14:sizeRelH>
+            <wp14:sizeRelV relativeFrom="page">
+              <wp14:pctHeight>0</wp14:pctHeight>
+            </wp14:sizeRelV>
+          </wp:anchor>
+        </w:drawing>
+      </w:r>
+      <w:r>
+        <w:rPr>
+          <w:noProof/>
+          <w:lang w:val="es-ES" w:eastAsia="es-ES"/>
+        </w:rPr>
+        <w:drawing>
+          <wp:anchor distT="0" distB="0" distL="114300" distR="114300" simplePos="0" relativeHeight="251666432" behindDoc="0" locked="0" layoutInCell="1" allowOverlap="1" wp14:anchorId="7C05395C" wp14:editId="6F767D46">
+            <wp:simplePos x="0" y="0"/>
+            <wp:positionH relativeFrom="margin">
+              <wp:posOffset>-868045</wp:posOffset>
+            </wp:positionH>
+            <wp:positionV relativeFrom="paragraph">
+              <wp:posOffset>325755</wp:posOffset>
+            </wp:positionV>
+            <wp:extent cx="3194050" cy="867410"/>
+            <wp:effectExtent l="0" t="0" r="6350" b="8890"/>
+            <wp:wrapSquare wrapText="bothSides"/>
+            <wp:docPr id="11" name="Imagen 11"/>
+            <wp:cNvGraphicFramePr>
+              <a:graphicFrameLocks xmlns:a="http://schemas.openxmlformats.org/drawingml/2006/main" noChangeAspect="1"/>
+            </wp:cNvGraphicFramePr>
+            <a:graphic xmlns:a="http://schemas.openxmlformats.org/drawingml/2006/main">
+              <a:graphicData uri="http://schemas.openxmlformats.org/drawingml/2006/picture">
+                <pic:pic xmlns:pic="http://schemas.openxmlformats.org/drawingml/2006/picture">
+                  <pic:nvPicPr>
+                    <pic:cNvPr id="1" name=""/>
+                    <pic:cNvPicPr/>
+                  </pic:nvPicPr>
+                  <pic:blipFill>
+                    <a:blip r:embed="rId15" cstate="print">
+                      <a:extLst>
+                        <a:ext uri="{28A0092B-C50C-407E-A947-70E740481C1C}">
+                          <a14:useLocalDpi xmlns:a14="http://schemas.microsoft.com/office/drawing/2010/main" val="0"/>
+                        </a:ext>
+                      </a:extLst>
+                    </a:blip>
+                    <a:stretch>
+                      <a:fillRect/>
+                    </a:stretch>
+                  </pic:blipFill>
+                  <pic:spPr>
+                    <a:xfrm>
+                      <a:off x="0" y="0"/>
+                      <a:ext cx="3194050" cy="867410"/>
+                    </a:xfrm>
+                    <a:prstGeom prst="rect">
+                      <a:avLst/>
+                    </a:prstGeom>
+                  </pic:spPr>
+                </pic:pic>
+              </a:graphicData>
+            </a:graphic>
+            <wp14:sizeRelH relativeFrom="page">
+              <wp14:pctWidth>0</wp14:pctWidth>
+            </wp14:sizeRelH>
+            <wp14:sizeRelV relativeFrom="page">
+              <wp14:pctHeight>0</wp14:pctHeight>
+            </wp14:sizeRelV>
+          </wp:anchor>
+        </w:drawing>
+      </w:r>
+    </w:p>
+    <w:p>
+      <w:pPr>
+        <w:rPr>
+          <w:rFonts w:asciiTheme="majorHAnsi" w:eastAsiaTheme="majorEastAsia" w:hAnsiTheme="majorHAnsi" w:cstheme="majorBidi"/>
+          <w:color w:val="000000" w:themeColor="text1"/>
+          <w:sz w:val="32"/>
+          <w:szCs w:val="32"/>
+        </w:rPr>
+      </w:pPr>
+      <w:r>
+        <w:rPr>
+          <w:noProof/>
+          <w:color w:val="000000" w:themeColor="text1"/>
+          <w:lang w:val="es-ES" w:eastAsia="es-ES"/>
+        </w:rPr>
+        <mc:AlternateContent>
+          <mc:Choice Requires="wps">
+            <w:drawing>
+              <wp:anchor distT="0" distB="0" distL="114300" distR="114300" simplePos="0" relativeHeight="251668480" behindDoc="0" locked="0" layoutInCell="1" allowOverlap="1" wp14:anchorId="2FB0D433" wp14:editId="2DC9866A">
+                <wp:simplePos x="0" y="0"/>
+                <wp:positionH relativeFrom="margin">
+                  <wp:posOffset>2371725</wp:posOffset>
+                </wp:positionH>
+                <wp:positionV relativeFrom="paragraph">
+                  <wp:posOffset>20320</wp:posOffset>
+                </wp:positionV>
+                <wp:extent cx="709246" cy="562708"/>
+                <wp:effectExtent l="0" t="19050" r="34290" b="46990"/>
+                <wp:wrapNone/>
+                <wp:docPr id="12" name="Flecha derecha 12"/>
+                <wp:cNvGraphicFramePr/>
+                <a:graphic xmlns:a="http://schemas.openxmlformats.org/drawingml/2006/main">
+                  <a:graphicData uri="http://schemas.microsoft.com/office/word/2010/wordprocessingShape">
+                    <wps:wsp>
+                      <wps:cNvSpPr/>
+                      <wps:spPr>
+                        <a:xfrm>
+                          <a:off x="0" y="0"/>
+                          <a:ext cx="709246" cy="562708"/>
+                        </a:xfrm>
+                        <a:prstGeom prst="rightArrow">
+                          <a:avLst/>
+                        </a:prstGeom>
+                      </wps:spPr>
+                      <wps:style>
+                        <a:lnRef idx="2">
+                          <a:schemeClr val="accent1">
+                            <a:shade val="50000"/>
+                          </a:schemeClr>
+                        </a:lnRef>
+                        <a:fillRef idx="1">
+                          <a:schemeClr val="accent1"/>
+                        </a:fillRef>
+                        <a:effectRef idx="0">
+                          <a:schemeClr val="accent1"/>
+                        </a:effectRef>
+                        <a:fontRef idx="minor">
+                          <a:schemeClr val="lt1"/>
+                        </a:fontRef>
+                      </wps:style>
+                      <wps:bodyPr rot="0" spcFirstLastPara="0" vertOverflow="overflow" horzOverflow="overflow" vert="horz" wrap="square" lIns="91440" tIns="45720" rIns="91440" bIns="45720" numCol="1" spcCol="0" rtlCol="0" fromWordArt="0" anchor="ctr" anchorCtr="0" forceAA="0" compatLnSpc="1">
+                        <a:prstTxWarp prst="textNoShape">
+                          <a:avLst/>
+                        </a:prstTxWarp>
+                        <a:noAutofit/>
+                      </wps:bodyPr>
+                    </wps:wsp>
+                  </a:graphicData>
+                </a:graphic>
+              </wp:anchor>
+            </w:drawing>
+          </mc:Choice>
+          <mc:Fallback>
+            <w:pict>
+              <v:shape w14:anchorId="533DB0E9" id="Flecha derecha 12" o:spid="_x0000_s1026" type="#_x0000_t13" style="position:absolute;margin-left:186.75pt;margin-top:1.6pt;width:55.85pt;height:44.3pt;z-index:251668480;visibility:visible;mso-wrap-style:square;mso-wrap-distance-left:9pt;mso-wrap-distance-top:0;mso-wrap-distance-right:9pt;mso-wrap-distance-bottom:0;mso-position-horizontal:absolute;mso-position-horizontal-relative:margin;mso-position-vertical:absolute;mso-position-vertical-relative:text;v-text-anchor:middle" o:gfxdata="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" adj="13031" fillcolor="#4472c4 [3204]" strokecolor="#1f3763 [1604]" strokeweight="1pt">
+                <w10:wrap anchorx="margin"/>
+              </v:shape>
+            </w:pict>
+          </mc:Fallback>
+        </mc:AlternateContent>
+      </w:r>
+    </w:p>
+    <w:p>
+      <w:pPr>
+        <w:rPr>
+          <w:rFonts w:asciiTheme="majorHAnsi" w:eastAsiaTheme="majorEastAsia" w:hAnsiTheme="majorHAnsi" w:cstheme="majorBidi"/>
+          <w:color w:val="000000" w:themeColor="text1"/>
+          <w:sz w:val="32"/>
+          <w:szCs w:val="32"/>
+        </w:rPr>
+      </w:pPr>
+    </w:p>
+    <w:p>
+      <w:pPr>
+        <w:rPr>
+          <w:rFonts w:asciiTheme="majorHAnsi" w:eastAsiaTheme="majorEastAsia" w:hAnsiTheme="majorHAnsi" w:cstheme="majorBidi"/>
+          <w:color w:val="000000" w:themeColor="text1"/>
+          <w:sz w:val="32"/>
+          <w:szCs w:val="32"/>
+        </w:rPr>
+      </w:pPr>
+    </w:p>
+    <w:p>
+      <w:pPr>
+        <w:rPr>
+          <w:rFonts w:asciiTheme="majorHAnsi" w:eastAsiaTheme="majorEastAsia" w:hAnsiTheme="majorHAnsi" w:cstheme="majorBidi"/>
+          <w:color w:val="000000" w:themeColor="text1"/>
+          <w:sz w:val="32"/>
+          <w:szCs w:val="32"/>
+        </w:rPr>
+      </w:pPr>
+    </w:p>
+    <w:p>
+      <w:pPr>
+        <w:rPr>
+          <w:rFonts w:asciiTheme="majorHAnsi" w:eastAsiaTheme="majorEastAsia" w:hAnsiTheme="majorHAnsi" w:cstheme="majorBidi"/>
+          <w:color w:val="000000" w:themeColor="text1"/>
+          <w:sz w:val="32"/>
+          <w:szCs w:val="32"/>
+        </w:rPr>
+      </w:pPr>
+    </w:p>
+    <w:p>
+      <w:pPr>
+        <w:rPr>
+          <w:rFonts w:asciiTheme="majorHAnsi" w:eastAsiaTheme="majorEastAsia" w:hAnsiTheme="majorHAnsi" w:cstheme="majorBidi"/>
+          <w:color w:val="000000" w:themeColor="text1"/>
+          <w:sz w:val="32"/>
+          <w:szCs w:val="32"/>
+        </w:rPr>
+      </w:pPr>
+    </w:p>
+    <w:p>
+      <w:pPr>
+        <w:rPr>
+          <w:rFonts w:asciiTheme="majorHAnsi" w:eastAsiaTheme="majorEastAsia" w:hAnsiTheme="majorHAnsi" w:cstheme="majorBidi"/>
+          <w:color w:val="000000" w:themeColor="text1"/>
+          <w:sz w:val="32"/>
+          <w:szCs w:val="32"/>
+        </w:rPr>
+      </w:pPr>
+    </w:p>
+    <w:p>
+      <w:pPr>
+        <w:rPr>
+          <w:rFonts w:asciiTheme="majorHAnsi" w:eastAsiaTheme="majorEastAsia" w:hAnsiTheme="majorHAnsi" w:cstheme="majorBidi"/>
+          <w:color w:val="000000" w:themeColor="text1"/>
+          <w:sz w:val="32"/>
+          <w:szCs w:val="32"/>
+        </w:rPr>
+      </w:pPr>
+    </w:p>
+    <w:p>
+      <w:pPr>
+        <w:rPr>
+          <w:rFonts w:asciiTheme="majorHAnsi" w:eastAsiaTheme="majorEastAsia" w:hAnsiTheme="majorHAnsi" w:cstheme="majorBidi"/>
+          <w:color w:val="000000" w:themeColor="text1"/>
+          <w:sz w:val="32"/>
+          <w:szCs w:val="32"/>
+        </w:rPr>
+      </w:pPr>
+    </w:p>
+    <w:p>
+      <w:pPr>
+        <w:rPr>
+          <w:rFonts w:asciiTheme="majorHAnsi" w:eastAsiaTheme="majorEastAsia" w:hAnsiTheme="majorHAnsi" w:cstheme="majorBidi"/>
+          <w:color w:val="000000" w:themeColor="text1"/>
+          <w:sz w:val="32"/>
+          <w:szCs w:val="32"/>
+        </w:rPr>
+      </w:pPr>
+    </w:p>
+    <w:p>
+      <w:pPr>
+        <w:rPr>
+          <w:rFonts w:asciiTheme="majorHAnsi" w:eastAsiaTheme="majorEastAsia" w:hAnsiTheme="majorHAnsi" w:cstheme="majorBidi"/>
+          <w:color w:val="000000" w:themeColor="text1"/>
+          <w:sz w:val="32"/>
+          <w:szCs w:val="32"/>
+        </w:rPr>
+      </w:pPr>
+    </w:p>
+    <w:p>
+      <w:pPr>
+        <w:rPr>
+          <w:rFonts w:asciiTheme="majorHAnsi" w:eastAsiaTheme="majorEastAsia" w:hAnsiTheme="majorHAnsi" w:cstheme="majorBidi"/>
+          <w:color w:val="000000" w:themeColor="text1"/>
+          <w:sz w:val="32"/>
+          <w:szCs w:val="32"/>
+        </w:rPr>
+      </w:pPr>
     </w:p>
     <w:p>
       <w:pPr>
@@ -2648,7 +3811,6 @@
         <w:rPr>
           <w:color w:val="000000" w:themeColor="text1"/>
         </w:rPr>
-        <w:lastRenderedPageBreak/>
         <w:t>Conclusiones</w:t>
       </w:r>
       <w:bookmarkEnd w:id="5"/>
@@ -2876,8 +4038,8 @@
   <w:abstractNum w:abstractNumId="1" w15:restartNumberingAfterBreak="0">
     <w:nsid w:val="041A793B"/>
     <w:multiLevelType w:val="hybridMultilevel"/>
-    <w:tmpl w:val="DC38074A"/>
-    <w:lvl w:ilvl="0" w:tplc="0B3EB6DA">
+    <w:tmpl w:val="917A95CA"/>
+    <w:lvl w:ilvl="0" w:tplc="E1EE1A2C">
       <w:start w:val="1"/>
       <w:numFmt w:val="decimal"/>
       <w:lvlText w:val="%1."/>
@@ -2887,6 +4049,8 @@
       </w:pPr>
       <w:rPr>
         <w:rFonts w:ascii="Times New Roman" w:eastAsiaTheme="minorHAnsi" w:hAnsi="Times New Roman" w:cs="Times New Roman"/>
+        <w:sz w:val="24"/>
+        <w:szCs w:val="24"/>
       </w:rPr>
     </w:lvl>
     <w:lvl w:ilvl="1" w:tplc="0C0A0019">
@@ -2907,7 +4071,7 @@
         <w:ind w:left="2160" w:hanging="180"/>
       </w:pPr>
     </w:lvl>
-    <w:lvl w:ilvl="3" w:tplc="0C0A000F" w:tentative="1">
+    <w:lvl w:ilvl="3" w:tplc="0C0A000F">
       <w:start w:val="1"/>
       <w:numFmt w:val="decimal"/>
       <w:lvlText w:val="%4."/>
@@ -3390,7 +4554,6 @@
   <w:style w:type="character" w:default="1" w:styleId="Fuentedeprrafopredeter">
     <w:name w:val="Default Paragraph Font"/>
     <w:uiPriority w:val="1"/>
-    <w:semiHidden/>
     <w:unhideWhenUsed/>
   </w:style>
   <w:style w:type="table" w:default="1" w:styleId="Tablanormal">
@@ -3819,7 +4982,7 @@
 </file>
 
 <file path=customXml/itemProps1.xml><?xml version="1.0" encoding="utf-8"?>
-<ds:datastoreItem xmlns:ds="http://schemas.openxmlformats.org/officeDocument/2006/customXml" ds:itemID="{910BA70B-CEC5-459E-9BF2-A4B86BF98AA5}">
+<ds:datastoreItem xmlns:ds="http://schemas.openxmlformats.org/officeDocument/2006/customXml" ds:itemID="{E74AFE1C-2BA3-4D7B-9615-DA45122F79F1}">
   <ds:schemaRefs>
     <ds:schemaRef ds:uri="http://schemas.openxmlformats.org/officeDocument/2006/bibliography"/>
   </ds:schemaRefs>

</xml_diff>

<commit_message>
docu externa terminada oficial
</commit_message>
<xml_diff>
--- a/DocuExterna.docx
+++ b/DocuExterna.docx
@@ -204,8 +204,6 @@
         </w:rPr>
         <w:t>03</w:t>
       </w:r>
-      <w:bookmarkStart w:id="0" w:name="_GoBack"/>
-      <w:bookmarkEnd w:id="0"/>
       <w:r>
         <w:rPr>
           <w:rFonts w:ascii="Times New Roman" w:hAnsi="Times New Roman" w:cs="Times New Roman"/>
@@ -717,7 +715,7 @@
           <w:color w:val="000000" w:themeColor="text1"/>
         </w:rPr>
       </w:pPr>
-      <w:bookmarkStart w:id="1" w:name="_Toc515570418"/>
+      <w:bookmarkStart w:id="0" w:name="_Toc515570418"/>
       <w:r>
         <w:rPr>
           <w:color w:val="000000" w:themeColor="text1"/>
@@ -725,7 +723,7 @@
         <w:lastRenderedPageBreak/>
         <w:t>Introducción</w:t>
       </w:r>
-      <w:bookmarkEnd w:id="1"/>
+      <w:bookmarkEnd w:id="0"/>
     </w:p>
     <w:p>
       <w:pPr>
@@ -782,7 +780,7 @@
           <w:color w:val="000000" w:themeColor="text1"/>
         </w:rPr>
       </w:pPr>
-      <w:bookmarkStart w:id="2" w:name="_Toc515570419"/>
+      <w:bookmarkStart w:id="1" w:name="_Toc515570419"/>
       <w:r>
         <w:rPr>
           <w:color w:val="000000" w:themeColor="text1"/>
@@ -790,7 +788,7 @@
         <w:lastRenderedPageBreak/>
         <w:t>Soluciones e Implementación</w:t>
       </w:r>
-      <w:bookmarkEnd w:id="2"/>
+      <w:bookmarkEnd w:id="1"/>
     </w:p>
     <w:p>
       <w:pPr>
@@ -1196,7 +1194,7 @@
           <w:color w:val="000000" w:themeColor="text1"/>
         </w:rPr>
       </w:pPr>
-      <w:bookmarkStart w:id="3" w:name="_Toc515570420"/>
+      <w:bookmarkStart w:id="2" w:name="_Toc515570420"/>
       <w:r>
         <w:rPr>
           <w:color w:val="000000" w:themeColor="text1"/>
@@ -1204,7 +1202,7 @@
         <w:lastRenderedPageBreak/>
         <w:t>Resultados Obtenidos</w:t>
       </w:r>
-      <w:bookmarkEnd w:id="3"/>
+      <w:bookmarkEnd w:id="2"/>
     </w:p>
     <w:tbl>
       <w:tblPr>
@@ -1657,7 +1655,7 @@
           <w:color w:val="000000" w:themeColor="text1"/>
         </w:rPr>
       </w:pPr>
-      <w:bookmarkStart w:id="4" w:name="_Toc515570421"/>
+      <w:bookmarkStart w:id="3" w:name="_Toc515570421"/>
       <w:r>
         <w:rPr>
           <w:color w:val="000000" w:themeColor="text1"/>
@@ -1665,7 +1663,7 @@
         <w:lastRenderedPageBreak/>
         <w:t>Manual de Pruebas</w:t>
       </w:r>
-      <w:bookmarkEnd w:id="4"/>
+      <w:bookmarkEnd w:id="3"/>
     </w:p>
     <w:p>
       <w:pPr>
@@ -2722,25 +2720,7 @@
           <w:sz w:val="24"/>
           <w:szCs w:val="24"/>
         </w:rPr>
-        <w:t>Listas(</w:t>
-      </w:r>
-      <w:proofErr w:type="spellStart"/>
-      <w:r>
-        <w:rPr>
-          <w:rFonts w:ascii="Times New Roman" w:hAnsi="Times New Roman" w:cs="Times New Roman"/>
-          <w:sz w:val="24"/>
-          <w:szCs w:val="24"/>
-        </w:rPr>
-        <w:t>arrays</w:t>
-      </w:r>
-      <w:proofErr w:type="spellEnd"/>
-      <w:r>
-        <w:rPr>
-          <w:rFonts w:ascii="Times New Roman" w:hAnsi="Times New Roman" w:cs="Times New Roman"/>
-          <w:sz w:val="24"/>
-          <w:szCs w:val="24"/>
-        </w:rPr>
-        <w:t>):</w:t>
+        <w:t>Listas(arrays):</w:t>
       </w:r>
     </w:p>
     <w:p>
@@ -2824,61 +2804,7 @@
           <w:sz w:val="24"/>
           <w:szCs w:val="24"/>
         </w:rPr>
-        <w:t xml:space="preserve">En la siguiente imagen se muestran las pruebas realizadas a listas, se ponen a prueba todas sus funciones, tales como acceder a un elemento de la lista, </w:t>
-      </w:r>
-      <w:proofErr w:type="spellStart"/>
-      <w:r>
-        <w:rPr>
-          <w:rFonts w:ascii="Times New Roman" w:hAnsi="Times New Roman" w:cs="Times New Roman"/>
-          <w:sz w:val="24"/>
-          <w:szCs w:val="24"/>
-        </w:rPr>
-        <w:t>push</w:t>
-      </w:r>
-      <w:proofErr w:type="spellEnd"/>
-      <w:r>
-        <w:rPr>
-          <w:rFonts w:ascii="Times New Roman" w:hAnsi="Times New Roman" w:cs="Times New Roman"/>
-          <w:sz w:val="24"/>
-          <w:szCs w:val="24"/>
-        </w:rPr>
-        <w:t xml:space="preserve">, first, </w:t>
-      </w:r>
-      <w:proofErr w:type="spellStart"/>
-      <w:r>
-        <w:rPr>
-          <w:rFonts w:ascii="Times New Roman" w:hAnsi="Times New Roman" w:cs="Times New Roman"/>
-          <w:sz w:val="24"/>
-          <w:szCs w:val="24"/>
-        </w:rPr>
-        <w:t>last</w:t>
-      </w:r>
-      <w:proofErr w:type="spellEnd"/>
-      <w:r>
-        <w:rPr>
-          <w:rFonts w:ascii="Times New Roman" w:hAnsi="Times New Roman" w:cs="Times New Roman"/>
-          <w:sz w:val="24"/>
-          <w:szCs w:val="24"/>
-        </w:rPr>
-        <w:t xml:space="preserve">, </w:t>
-      </w:r>
-      <w:proofErr w:type="spellStart"/>
-      <w:r>
-        <w:rPr>
-          <w:rFonts w:ascii="Times New Roman" w:hAnsi="Times New Roman" w:cs="Times New Roman"/>
-          <w:sz w:val="24"/>
-          <w:szCs w:val="24"/>
-        </w:rPr>
-        <w:t>rest</w:t>
-      </w:r>
-      <w:proofErr w:type="spellEnd"/>
-      <w:r>
-        <w:rPr>
-          <w:rFonts w:ascii="Times New Roman" w:hAnsi="Times New Roman" w:cs="Times New Roman"/>
-          <w:sz w:val="24"/>
-          <w:szCs w:val="24"/>
-        </w:rPr>
-        <w:t>, len, estas últimas permiten obtener elementos de la lista, la lista puede almacenar cualquier tipo de dato, pero hay un caso en particular, las funciones, la lista puede almacenar una función pero para acceder a esta función se requiere de trasladar la función localizada en la lista a otra variable(como en el ejemplo), para poder así manipular la función.</w:t>
+        <w:t>En la siguiente imagen se muestran las pruebas realizadas a listas, se ponen a prueba todas sus funciones, tales como acceder a un elemento de la lista, push, first, last, rest, len, estas últimas permiten obtener elementos de la lista, la lista puede almacenar cualquier tipo de dato, pero hay un caso en particular, las funciones, la lista puede almacenar una función pero para acceder a esta función se requiere de trasladar la función localizada en la lista a otra variable(como en el ejemplo), para poder así manipular la función.</w:t>
       </w:r>
     </w:p>
     <w:p>
@@ -3213,18 +3139,18 @@
           <w:lang w:val="es-ES" w:eastAsia="es-ES"/>
         </w:rPr>
         <w:drawing>
-          <wp:anchor distT="0" distB="0" distL="114300" distR="114300" simplePos="0" relativeHeight="251670528" behindDoc="0" locked="0" layoutInCell="1" allowOverlap="1" wp14:anchorId="32EA06C6" wp14:editId="5712AAC7">
+          <wp:anchor distT="0" distB="0" distL="114300" distR="114300" simplePos="0" relativeHeight="251671552" behindDoc="0" locked="0" layoutInCell="1" allowOverlap="1" wp14:anchorId="12805254" wp14:editId="5FE312B7">
             <wp:simplePos x="0" y="0"/>
-            <wp:positionH relativeFrom="margin">
-              <wp:posOffset>69850</wp:posOffset>
+            <wp:positionH relativeFrom="column">
+              <wp:posOffset>2941955</wp:posOffset>
             </wp:positionH>
             <wp:positionV relativeFrom="paragraph">
-              <wp:posOffset>363855</wp:posOffset>
+              <wp:posOffset>445770</wp:posOffset>
             </wp:positionV>
-            <wp:extent cx="5931535" cy="4857115"/>
-            <wp:effectExtent l="0" t="0" r="0" b="635"/>
+            <wp:extent cx="3556000" cy="2912745"/>
+            <wp:effectExtent l="0" t="0" r="6350" b="1905"/>
             <wp:wrapSquare wrapText="bothSides"/>
-            <wp:docPr id="3" name="Imagen 3"/>
+            <wp:docPr id="18" name="Imagen 18"/>
             <wp:cNvGraphicFramePr>
               <a:graphicFrameLocks xmlns:a="http://schemas.openxmlformats.org/drawingml/2006/main" noChangeAspect="1"/>
             </wp:cNvGraphicFramePr>
@@ -3236,7 +3162,7 @@
                     <pic:cNvPicPr/>
                   </pic:nvPicPr>
                   <pic:blipFill>
-                    <a:blip r:embed="rId12">
+                    <a:blip r:embed="rId12" cstate="print">
                       <a:extLst>
                         <a:ext uri="{28A0092B-C50C-407E-A947-70E740481C1C}">
                           <a14:useLocalDpi xmlns:a14="http://schemas.microsoft.com/office/drawing/2010/main" val="0"/>
@@ -3250,7 +3176,7 @@
                   <pic:spPr>
                     <a:xfrm>
                       <a:off x="0" y="0"/>
-                      <a:ext cx="5931535" cy="4857115"/>
+                      <a:ext cx="3556000" cy="2912745"/>
                     </a:xfrm>
                     <a:prstGeom prst="rect">
                       <a:avLst/>
@@ -3278,176 +3204,119 @@
           <w:szCs w:val="24"/>
         </w:rPr>
       </w:pPr>
-    </w:p>
-    <w:p>
-      <w:pPr>
-        <w:jc w:val="both"/>
-        <w:rPr>
-          <w:rFonts w:ascii="Times New Roman" w:hAnsi="Times New Roman" w:cs="Times New Roman"/>
-          <w:sz w:val="24"/>
-          <w:szCs w:val="24"/>
-        </w:rPr>
-      </w:pPr>
-    </w:p>
-    <w:p>
-      <w:pPr>
-        <w:jc w:val="both"/>
-        <w:rPr>
-          <w:rFonts w:ascii="Times New Roman" w:hAnsi="Times New Roman" w:cs="Times New Roman"/>
-          <w:sz w:val="24"/>
-          <w:szCs w:val="24"/>
-        </w:rPr>
-      </w:pPr>
-    </w:p>
-    <w:p>
-      <w:pPr>
-        <w:jc w:val="both"/>
-        <w:rPr>
-          <w:rFonts w:ascii="Times New Roman" w:hAnsi="Times New Roman" w:cs="Times New Roman"/>
-          <w:sz w:val="24"/>
-          <w:szCs w:val="24"/>
-        </w:rPr>
-      </w:pPr>
-    </w:p>
-    <w:p>
-      <w:pPr>
-        <w:jc w:val="both"/>
-        <w:rPr>
-          <w:rFonts w:ascii="Times New Roman" w:hAnsi="Times New Roman" w:cs="Times New Roman"/>
-          <w:sz w:val="24"/>
-          <w:szCs w:val="24"/>
-        </w:rPr>
-      </w:pPr>
-    </w:p>
-    <w:p>
-      <w:pPr>
-        <w:jc w:val="both"/>
-        <w:rPr>
-          <w:rFonts w:ascii="Times New Roman" w:hAnsi="Times New Roman" w:cs="Times New Roman"/>
-          <w:sz w:val="24"/>
-          <w:szCs w:val="24"/>
-        </w:rPr>
-      </w:pPr>
-    </w:p>
-    <w:p>
-      <w:pPr>
-        <w:jc w:val="both"/>
-        <w:rPr>
-          <w:rFonts w:ascii="Times New Roman" w:hAnsi="Times New Roman" w:cs="Times New Roman"/>
-          <w:sz w:val="24"/>
-          <w:szCs w:val="24"/>
-        </w:rPr>
-      </w:pPr>
-    </w:p>
-    <w:p>
-      <w:pPr>
-        <w:jc w:val="both"/>
-        <w:rPr>
-          <w:rFonts w:ascii="Times New Roman" w:hAnsi="Times New Roman" w:cs="Times New Roman"/>
-          <w:sz w:val="24"/>
-          <w:szCs w:val="24"/>
-        </w:rPr>
-      </w:pPr>
-    </w:p>
-    <w:p>
-      <w:pPr>
-        <w:jc w:val="both"/>
-        <w:rPr>
-          <w:rFonts w:ascii="Times New Roman" w:hAnsi="Times New Roman" w:cs="Times New Roman"/>
-          <w:sz w:val="24"/>
-          <w:szCs w:val="24"/>
-        </w:rPr>
-      </w:pPr>
-    </w:p>
-    <w:p>
-      <w:pPr>
-        <w:jc w:val="both"/>
-        <w:rPr>
-          <w:rFonts w:ascii="Times New Roman" w:hAnsi="Times New Roman" w:cs="Times New Roman"/>
-          <w:sz w:val="24"/>
-          <w:szCs w:val="24"/>
-        </w:rPr>
-      </w:pPr>
-    </w:p>
-    <w:p>
-      <w:pPr>
-        <w:jc w:val="both"/>
-        <w:rPr>
-          <w:rFonts w:ascii="Times New Roman" w:hAnsi="Times New Roman" w:cs="Times New Roman"/>
-          <w:sz w:val="24"/>
-          <w:szCs w:val="24"/>
-        </w:rPr>
-      </w:pPr>
-    </w:p>
-    <w:p>
-      <w:pPr>
-        <w:jc w:val="both"/>
-        <w:rPr>
-          <w:rFonts w:ascii="Times New Roman" w:hAnsi="Times New Roman" w:cs="Times New Roman"/>
-          <w:sz w:val="24"/>
-          <w:szCs w:val="24"/>
-        </w:rPr>
-      </w:pPr>
-    </w:p>
-    <w:p>
-      <w:pPr>
-        <w:jc w:val="both"/>
-        <w:rPr>
-          <w:rFonts w:ascii="Times New Roman" w:hAnsi="Times New Roman" w:cs="Times New Roman"/>
-          <w:sz w:val="24"/>
-          <w:szCs w:val="24"/>
-        </w:rPr>
-      </w:pPr>
-    </w:p>
-    <w:p>
-      <w:pPr>
-        <w:jc w:val="both"/>
-        <w:rPr>
-          <w:rFonts w:ascii="Times New Roman" w:hAnsi="Times New Roman" w:cs="Times New Roman"/>
-          <w:sz w:val="24"/>
-          <w:szCs w:val="24"/>
-        </w:rPr>
-      </w:pPr>
-    </w:p>
-    <w:p>
-      <w:pPr>
-        <w:jc w:val="both"/>
-        <w:rPr>
-          <w:rFonts w:ascii="Times New Roman" w:hAnsi="Times New Roman" w:cs="Times New Roman"/>
-          <w:sz w:val="24"/>
-          <w:szCs w:val="24"/>
-        </w:rPr>
-      </w:pPr>
-    </w:p>
-    <w:p>
-      <w:pPr>
-        <w:jc w:val="both"/>
-        <w:rPr>
-          <w:rFonts w:ascii="Times New Roman" w:hAnsi="Times New Roman" w:cs="Times New Roman"/>
-          <w:sz w:val="24"/>
-          <w:szCs w:val="24"/>
-        </w:rPr>
-      </w:pPr>
-    </w:p>
-    <w:p>
-      <w:pPr>
-        <w:jc w:val="both"/>
-        <w:rPr>
-          <w:rFonts w:ascii="Times New Roman" w:hAnsi="Times New Roman" w:cs="Times New Roman"/>
-          <w:sz w:val="24"/>
-          <w:szCs w:val="24"/>
-        </w:rPr>
-      </w:pPr>
-    </w:p>
-    <w:p>
-      <w:pPr>
-        <w:jc w:val="both"/>
-        <w:rPr>
-          <w:rFonts w:ascii="Times New Roman" w:hAnsi="Times New Roman" w:cs="Times New Roman"/>
-          <w:sz w:val="24"/>
-          <w:szCs w:val="24"/>
-        </w:rPr>
-      </w:pPr>
+      <w:r>
+        <w:rPr>
+          <w:noProof/>
+          <w:lang w:val="es-ES" w:eastAsia="es-ES"/>
+        </w:rPr>
+        <w:drawing>
+          <wp:anchor distT="0" distB="0" distL="114300" distR="114300" simplePos="0" relativeHeight="251670528" behindDoc="0" locked="0" layoutInCell="1" allowOverlap="1" wp14:anchorId="1D0FC33F" wp14:editId="00C20748">
+            <wp:simplePos x="0" y="0"/>
+            <wp:positionH relativeFrom="margin">
+              <wp:posOffset>-768350</wp:posOffset>
+            </wp:positionH>
+            <wp:positionV relativeFrom="paragraph">
+              <wp:posOffset>113665</wp:posOffset>
+            </wp:positionV>
+            <wp:extent cx="3627755" cy="2971165"/>
+            <wp:effectExtent l="0" t="0" r="0" b="635"/>
+            <wp:wrapSquare wrapText="bothSides"/>
+            <wp:docPr id="3" name="Imagen 3"/>
+            <wp:cNvGraphicFramePr>
+              <a:graphicFrameLocks xmlns:a="http://schemas.openxmlformats.org/drawingml/2006/main" noChangeAspect="1"/>
+            </wp:cNvGraphicFramePr>
+            <a:graphic xmlns:a="http://schemas.openxmlformats.org/drawingml/2006/main">
+              <a:graphicData uri="http://schemas.openxmlformats.org/drawingml/2006/picture">
+                <pic:pic xmlns:pic="http://schemas.openxmlformats.org/drawingml/2006/picture">
+                  <pic:nvPicPr>
+                    <pic:cNvPr id="1" name=""/>
+                    <pic:cNvPicPr/>
+                  </pic:nvPicPr>
+                  <pic:blipFill>
+                    <a:blip r:embed="rId13" cstate="print">
+                      <a:extLst>
+                        <a:ext uri="{28A0092B-C50C-407E-A947-70E740481C1C}">
+                          <a14:useLocalDpi xmlns:a14="http://schemas.microsoft.com/office/drawing/2010/main" val="0"/>
+                        </a:ext>
+                      </a:extLst>
+                    </a:blip>
+                    <a:stretch>
+                      <a:fillRect/>
+                    </a:stretch>
+                  </pic:blipFill>
+                  <pic:spPr>
+                    <a:xfrm>
+                      <a:off x="0" y="0"/>
+                      <a:ext cx="3627755" cy="2971165"/>
+                    </a:xfrm>
+                    <a:prstGeom prst="rect">
+                      <a:avLst/>
+                    </a:prstGeom>
+                  </pic:spPr>
+                </pic:pic>
+              </a:graphicData>
+            </a:graphic>
+            <wp14:sizeRelH relativeFrom="page">
+              <wp14:pctWidth>0</wp14:pctWidth>
+            </wp14:sizeRelH>
+            <wp14:sizeRelV relativeFrom="page">
+              <wp14:pctHeight>0</wp14:pctHeight>
+            </wp14:sizeRelV>
+          </wp:anchor>
+        </w:drawing>
+      </w:r>
+    </w:p>
+    <w:p>
+      <w:pPr>
+        <w:jc w:val="both"/>
+        <w:rPr>
+          <w:rFonts w:ascii="Times New Roman" w:hAnsi="Times New Roman" w:cs="Times New Roman"/>
+          <w:sz w:val="24"/>
+          <w:szCs w:val="24"/>
+        </w:rPr>
+      </w:pPr>
+      <w:r>
+        <w:rPr>
+          <w:rFonts w:ascii="Times New Roman" w:hAnsi="Times New Roman" w:cs="Times New Roman"/>
+          <w:sz w:val="24"/>
+          <w:szCs w:val="24"/>
+        </w:rPr>
+        <w:t xml:space="preserve">En la imagen de la izquierda se realiza el acceso a ciertos </w:t>
+      </w:r>
+      <w:r>
+        <w:rPr>
+          <w:rFonts w:ascii="Times New Roman" w:hAnsi="Times New Roman" w:cs="Times New Roman"/>
+          <w:b/>
+          <w:sz w:val="24"/>
+          <w:szCs w:val="24"/>
+        </w:rPr>
+        <w:t>keys</w:t>
+      </w:r>
+      <w:r>
+        <w:rPr>
+          <w:rFonts w:ascii="Times New Roman" w:hAnsi="Times New Roman" w:cs="Times New Roman"/>
+          <w:sz w:val="24"/>
+          <w:szCs w:val="24"/>
+        </w:rPr>
+        <w:t xml:space="preserve"> dentro del diccionario, usando puts se puede obtener el </w:t>
+      </w:r>
+      <w:r>
+        <w:rPr>
+          <w:rFonts w:ascii="Times New Roman" w:hAnsi="Times New Roman" w:cs="Times New Roman"/>
+          <w:b/>
+          <w:sz w:val="24"/>
+          <w:szCs w:val="24"/>
+        </w:rPr>
+        <w:t>value</w:t>
+      </w:r>
+      <w:r>
+        <w:rPr>
+          <w:rFonts w:ascii="Times New Roman" w:hAnsi="Times New Roman" w:cs="Times New Roman"/>
+          <w:sz w:val="24"/>
+          <w:szCs w:val="24"/>
+        </w:rPr>
+        <w:t>, por otro lado, en la imagen de la derecha se utiliza la consola para accionar la función dentro del diccionario, el cual se le manda 5 como parámetro y el resultado es 25.</w:t>
+      </w:r>
     </w:p>
     <w:p>
       <w:pPr>
@@ -3549,6 +3418,7 @@
           <w:sz w:val="24"/>
           <w:szCs w:val="24"/>
         </w:rPr>
+        <w:lastRenderedPageBreak/>
         <w:t>Escribir en consola:</w:t>
       </w:r>
     </w:p>
@@ -3591,7 +3461,6 @@
           <w:noProof/>
           <w:lang w:val="es-ES" w:eastAsia="es-ES"/>
         </w:rPr>
-        <w:lastRenderedPageBreak/>
         <w:drawing>
           <wp:anchor distT="0" distB="0" distL="114300" distR="114300" simplePos="0" relativeHeight="251663360" behindDoc="0" locked="0" layoutInCell="1" allowOverlap="1" wp14:anchorId="3064AF81" wp14:editId="21ADACF3">
             <wp:simplePos x="0" y="0"/>
@@ -3616,7 +3485,7 @@
                     <pic:cNvPicPr/>
                   </pic:nvPicPr>
                   <pic:blipFill>
-                    <a:blip r:embed="rId13" cstate="print">
+                    <a:blip r:embed="rId14" cstate="print">
                       <a:extLst>
                         <a:ext uri="{28A0092B-C50C-407E-A947-70E740481C1C}">
                           <a14:useLocalDpi xmlns:a14="http://schemas.microsoft.com/office/drawing/2010/main" val="0"/>
@@ -3658,7 +3527,7 @@
           <w:szCs w:val="24"/>
         </w:rPr>
       </w:pPr>
-      <w:bookmarkStart w:id="5" w:name="_Toc515570422"/>
+      <w:bookmarkStart w:id="4" w:name="_Toc515570422"/>
     </w:p>
     <w:p>
       <w:pPr>
@@ -3739,7 +3608,7 @@
                     <pic:cNvPicPr/>
                   </pic:nvPicPr>
                   <pic:blipFill>
-                    <a:blip r:embed="rId14" cstate="print">
+                    <a:blip r:embed="rId15" cstate="print">
                       <a:extLst>
                         <a:ext uri="{28A0092B-C50C-407E-A947-70E740481C1C}">
                           <a14:useLocalDpi xmlns:a14="http://schemas.microsoft.com/office/drawing/2010/main" val="0"/>
@@ -3967,7 +3836,7 @@
                     <pic:cNvPicPr/>
                   </pic:nvPicPr>
                   <pic:blipFill>
-                    <a:blip r:embed="rId15">
+                    <a:blip r:embed="rId16">
                       <a:extLst>
                         <a:ext uri="{28A0092B-C50C-407E-A947-70E740481C1C}">
                           <a14:useLocalDpi xmlns:a14="http://schemas.microsoft.com/office/drawing/2010/main" val="0"/>
@@ -4028,7 +3897,7 @@
                     <pic:cNvPicPr/>
                   </pic:nvPicPr>
                   <pic:blipFill>
-                    <a:blip r:embed="rId16" cstate="print">
+                    <a:blip r:embed="rId17" cstate="print">
                       <a:extLst>
                         <a:ext uri="{28A0092B-C50C-407E-A947-70E740481C1C}">
                           <a14:useLocalDpi xmlns:a14="http://schemas.microsoft.com/office/drawing/2010/main" val="0"/>
@@ -4202,56 +4071,8 @@
           <w:szCs w:val="32"/>
         </w:rPr>
       </w:pPr>
-    </w:p>
-    <w:p>
-      <w:pPr>
-        <w:rPr>
-          <w:rFonts w:asciiTheme="majorHAnsi" w:eastAsiaTheme="majorEastAsia" w:hAnsiTheme="majorHAnsi" w:cstheme="majorBidi"/>
-          <w:color w:val="000000" w:themeColor="text1"/>
-          <w:sz w:val="32"/>
-          <w:szCs w:val="32"/>
-        </w:rPr>
-      </w:pPr>
-    </w:p>
-    <w:p>
-      <w:pPr>
-        <w:rPr>
-          <w:rFonts w:asciiTheme="majorHAnsi" w:eastAsiaTheme="majorEastAsia" w:hAnsiTheme="majorHAnsi" w:cstheme="majorBidi"/>
-          <w:color w:val="000000" w:themeColor="text1"/>
-          <w:sz w:val="32"/>
-          <w:szCs w:val="32"/>
-        </w:rPr>
-      </w:pPr>
-    </w:p>
-    <w:p>
-      <w:pPr>
-        <w:rPr>
-          <w:rFonts w:asciiTheme="majorHAnsi" w:eastAsiaTheme="majorEastAsia" w:hAnsiTheme="majorHAnsi" w:cstheme="majorBidi"/>
-          <w:color w:val="000000" w:themeColor="text1"/>
-          <w:sz w:val="32"/>
-          <w:szCs w:val="32"/>
-        </w:rPr>
-      </w:pPr>
-    </w:p>
-    <w:p>
-      <w:pPr>
-        <w:rPr>
-          <w:rFonts w:asciiTheme="majorHAnsi" w:eastAsiaTheme="majorEastAsia" w:hAnsiTheme="majorHAnsi" w:cstheme="majorBidi"/>
-          <w:color w:val="000000" w:themeColor="text1"/>
-          <w:sz w:val="32"/>
-          <w:szCs w:val="32"/>
-        </w:rPr>
-      </w:pPr>
-    </w:p>
-    <w:p>
-      <w:pPr>
-        <w:rPr>
-          <w:rFonts w:asciiTheme="majorHAnsi" w:eastAsiaTheme="majorEastAsia" w:hAnsiTheme="majorHAnsi" w:cstheme="majorBidi"/>
-          <w:color w:val="000000" w:themeColor="text1"/>
-          <w:sz w:val="32"/>
-          <w:szCs w:val="32"/>
-        </w:rPr>
-      </w:pPr>
+      <w:bookmarkStart w:id="5" w:name="_GoBack"/>
+      <w:bookmarkEnd w:id="5"/>
     </w:p>
     <w:p>
       <w:pPr>
@@ -4264,9 +4085,10 @@
         <w:rPr>
           <w:color w:val="000000" w:themeColor="text1"/>
         </w:rPr>
+        <w:lastRenderedPageBreak/>
         <w:t>Conclusiones</w:t>
       </w:r>
-      <w:bookmarkEnd w:id="5"/>
+      <w:bookmarkEnd w:id="4"/>
     </w:p>
     <w:p>
       <w:pPr>
@@ -5436,7 +5258,7 @@
 </file>
 
 <file path=customXml/itemProps1.xml><?xml version="1.0" encoding="utf-8"?>
-<ds:datastoreItem xmlns:ds="http://schemas.openxmlformats.org/officeDocument/2006/customXml" ds:itemID="{1BC0F39D-1084-49D8-AC78-A80C75E23377}">
+<ds:datastoreItem xmlns:ds="http://schemas.openxmlformats.org/officeDocument/2006/customXml" ds:itemID="{1DF4B0D2-495B-4879-A229-B718C379C46A}">
   <ds:schemaRefs>
     <ds:schemaRef ds:uri="http://schemas.openxmlformats.org/officeDocument/2006/bibliography"/>
   </ds:schemaRefs>

</xml_diff>